<commit_message>
Update RAPPORT PROJET TUTORÉ.docx
</commit_message>
<xml_diff>
--- a/RAPPORT PROJET TUTORÉ.docx
+++ b/RAPPORT PROJET TUTORÉ.docx
@@ -1,485 +1,399 @@
 
 <file path=word/document.xml><?xml version="1.0" encoding="utf-8"?>
-<w:document xmlns:wpc="http://schemas.microsoft.com/office/word/2010/wordprocessingCanvas" xmlns:cx="http://schemas.microsoft.com/office/drawing/2014/chartex" xmlns:cx1="http://schemas.microsoft.com/office/drawing/2015/9/8/chartex" xmlns:cx2="http://schemas.microsoft.com/office/drawing/2015/10/21/chartex" xmlns:cx3="http://schemas.microsoft.com/office/drawing/2016/5/9/chartex" xmlns:cx4="http://schemas.microsoft.com/office/drawing/2016/5/10/chartex" xmlns:cx5="http://schemas.microsoft.com/office/drawing/2016/5/11/chartex" xmlns:cx6="http://schemas.microsoft.com/office/drawing/2016/5/12/chartex" xmlns:cx7="http://schemas.microsoft.com/office/drawing/2016/5/13/chartex" xmlns:cx8="http://schemas.microsoft.com/office/drawing/2016/5/14/chartex" xmlns:mc="http://schemas.openxmlformats.org/markup-compatibility/2006" xmlns:aink="http://schemas.microsoft.com/office/drawing/2016/ink" xmlns:am3d="http://schemas.microsoft.com/office/drawing/2017/model3d" xmlns:o="urn:schemas-microsoft-com:office:office" xmlns:r="http://schemas.openxmlformats.org/officeDocument/2006/relationships" xmlns:m="http://schemas.openxmlformats.org/officeDocument/2006/math" xmlns:v="urn:schemas-microsoft-com:vml" xmlns:wp14="http://schemas.microsoft.com/office/word/2010/wordprocessingDrawing" xmlns:wp="http://schemas.openxmlformats.org/drawingml/2006/wordprocessingDrawing" xmlns:w10="urn:schemas-microsoft-com:office:word" xmlns:w="http://schemas.openxmlformats.org/wordprocessingml/2006/main" xmlns:w14="http://schemas.microsoft.com/office/word/2010/wordml" xmlns:w15="http://schemas.microsoft.com/office/word/2012/wordml" xmlns:w16cid="http://schemas.microsoft.com/office/word/2016/wordml/cid" xmlns:w16se="http://schemas.microsoft.com/office/word/2015/wordml/symex" xmlns:wpg="http://schemas.microsoft.com/office/word/2010/wordprocessingGroup" xmlns:wpi="http://schemas.microsoft.com/office/word/2010/wordprocessingInk" xmlns:wne="http://schemas.microsoft.com/office/word/2006/wordml" xmlns:wps="http://schemas.microsoft.com/office/word/2010/wordprocessingShape" mc:Ignorable="w14 w15 w16se w16cid wp14">
+<w:document xmlns:wpc="http://schemas.microsoft.com/office/word/2010/wordprocessingCanvas" xmlns:cx="http://schemas.microsoft.com/office/drawing/2014/chartex" xmlns:mc="http://schemas.openxmlformats.org/markup-compatibility/2006" xmlns:o="urn:schemas-microsoft-com:office:office" xmlns:r="http://schemas.openxmlformats.org/officeDocument/2006/relationships" xmlns:m="http://schemas.openxmlformats.org/officeDocument/2006/math" xmlns:v="urn:schemas-microsoft-com:vml" xmlns:wp14="http://schemas.microsoft.com/office/word/2010/wordprocessingDrawing" xmlns:wp="http://schemas.openxmlformats.org/drawingml/2006/wordprocessingDrawing" xmlns:w10="urn:schemas-microsoft-com:office:word" xmlns:w="http://schemas.openxmlformats.org/wordprocessingml/2006/main" xmlns:w14="http://schemas.microsoft.com/office/word/2010/wordml" xmlns:w15="http://schemas.microsoft.com/office/word/2012/wordml" xmlns:w16se="http://schemas.microsoft.com/office/word/2015/wordml/symex" xmlns:wpg="http://schemas.microsoft.com/office/word/2010/wordprocessingGroup" xmlns:wpi="http://schemas.microsoft.com/office/word/2010/wordprocessingInk" xmlns:wne="http://schemas.microsoft.com/office/word/2006/wordml" xmlns:wps="http://schemas.microsoft.com/office/word/2010/wordprocessingShape" mc:Ignorable="w14 w15 w16se wp14">
   <w:body>
-    <w:p>
-      <w:pPr>
+    <w:sdt>
+      <w:sdtPr>
+        <w:id w:val="-489408436"/>
+        <w:docPartObj>
+          <w:docPartGallery w:val="Cover Pages"/>
+          <w:docPartUnique/>
+        </w:docPartObj>
+      </w:sdtPr>
+      <w:sdtEndPr>
+        <w:rPr>
+          <w:rFonts w:eastAsia="Times New Roman"/>
+        </w:rPr>
+      </w:sdtEndPr>
+      <w:sdtContent>
+        <w:p/>
+        <w:tbl>
+          <w:tblPr>
+            <w:tblpPr w:leftFromText="187" w:rightFromText="187" w:horzAnchor="margin" w:tblpXSpec="center" w:tblpY="2881"/>
+            <w:tblW w:w="4000" w:type="pct"/>
+            <w:tblBorders>
+              <w:left w:val="single" w:sz="12" w:space="0" w:color="4472C4" w:themeColor="accent1"/>
+            </w:tblBorders>
+            <w:tblCellMar>
+              <w:left w:w="144" w:type="dxa"/>
+              <w:right w:w="115" w:type="dxa"/>
+            </w:tblCellMar>
+            <w:tblLook w:val="04A0" w:firstRow="1" w:lastRow="0" w:firstColumn="1" w:lastColumn="0" w:noHBand="0" w:noVBand="1"/>
+          </w:tblPr>
+          <w:tblGrid>
+            <w:gridCol w:w="7241"/>
+          </w:tblGrid>
+          <w:tr>
+            <w:tc>
+              <w:tcPr>
+                <w:tcW w:w="7241" w:type="dxa"/>
+              </w:tcPr>
+              <w:sdt>
+                <w:sdtPr>
+                  <w:rPr>
+                    <w:rFonts w:asciiTheme="majorHAnsi" w:eastAsia="Times New Roman" w:hAnsiTheme="majorHAnsi" w:cstheme="majorBidi"/>
+                    <w:spacing w:val="-10"/>
+                    <w:kern w:val="28"/>
+                    <w:sz w:val="56"/>
+                    <w:szCs w:val="56"/>
+                  </w:rPr>
+                  <w:alias w:val="Titre"/>
+                  <w:id w:val="13406919"/>
+                  <w:placeholder>
+                    <w:docPart w:val="99CCC4EEEC2B49EB80DAF7B4460FE54F"/>
+                  </w:placeholder>
+                  <w:dataBinding w:prefixMappings="xmlns:ns0='http://schemas.openxmlformats.org/package/2006/metadata/core-properties' xmlns:ns1='http://purl.org/dc/elements/1.1/'" w:xpath="/ns0:coreProperties[1]/ns1:title[1]" w:storeItemID="{6C3C8BC8-F283-45AE-878A-BAB7291924A1}"/>
+                  <w:text/>
+                </w:sdtPr>
+                <w:sdtContent>
+                  <w:p>
+                    <w:pPr>
+                      <w:pStyle w:val="Sansinterligne"/>
+                      <w:spacing w:line="216" w:lineRule="auto"/>
+                      <w:rPr>
+                        <w:rFonts w:asciiTheme="majorHAnsi" w:eastAsiaTheme="majorEastAsia" w:hAnsiTheme="majorHAnsi" w:cstheme="majorBidi"/>
+                        <w:color w:val="4472C4" w:themeColor="accent1"/>
+                        <w:sz w:val="88"/>
+                        <w:szCs w:val="88"/>
+                      </w:rPr>
+                    </w:pPr>
+                    <w:r>
+                      <w:rPr>
+                        <w:rFonts w:asciiTheme="majorHAnsi" w:eastAsia="Times New Roman" w:hAnsiTheme="majorHAnsi" w:cstheme="majorBidi"/>
+                        <w:spacing w:val="-10"/>
+                        <w:kern w:val="28"/>
+                        <w:sz w:val="56"/>
+                        <w:szCs w:val="56"/>
+                      </w:rPr>
+                      <w:t xml:space="preserve"> </w:t>
+                    </w:r>
+                    <w:r>
+                      <w:rPr>
+                        <w:rFonts w:asciiTheme="majorHAnsi" w:eastAsia="Times New Roman" w:hAnsiTheme="majorHAnsi" w:cstheme="majorBidi"/>
+                        <w:spacing w:val="-10"/>
+                        <w:kern w:val="28"/>
+                        <w:sz w:val="56"/>
+                        <w:szCs w:val="56"/>
+                      </w:rPr>
+                      <w:t>LES LIAISONS MARITIMES DANS LE PACIFIQUE SUD</w:t>
+                    </w:r>
+                  </w:p>
+                </w:sdtContent>
+              </w:sdt>
+            </w:tc>
+          </w:tr>
+          <w:tr>
+            <w:tc>
+              <w:tcPr>
+                <w:tcW w:w="7241" w:type="dxa"/>
+                <w:tcMar>
+                  <w:top w:w="216" w:type="dxa"/>
+                  <w:left w:w="115" w:type="dxa"/>
+                  <w:bottom w:w="216" w:type="dxa"/>
+                  <w:right w:w="115" w:type="dxa"/>
+                </w:tcMar>
+              </w:tcPr>
+              <w:p>
+                <w:pPr>
+                  <w:pStyle w:val="Sansinterligne"/>
+                  <w:rPr>
+                    <w:color w:val="2F5496" w:themeColor="accent1" w:themeShade="BF"/>
+                    <w:sz w:val="32"/>
+                    <w:szCs w:val="32"/>
+                  </w:rPr>
+                </w:pPr>
+              </w:p>
+            </w:tc>
+          </w:tr>
+        </w:tbl>
+        <w:p>
+          <w:pPr>
+            <w:ind w:right="0"/>
+            <w:rPr>
+              <w:rFonts w:asciiTheme="majorHAnsi" w:eastAsia="Times New Roman" w:hAnsiTheme="majorHAnsi" w:cstheme="majorBidi"/>
+              <w:spacing w:val="-10"/>
+              <w:kern w:val="28"/>
+              <w:sz w:val="56"/>
+              <w:szCs w:val="56"/>
+            </w:rPr>
+          </w:pPr>
+        </w:p>
+      </w:sdtContent>
+    </w:sdt>
+    <w:p>
+      <w:pPr>
+        <w:pStyle w:val="Titre"/>
         <w:jc w:val="center"/>
         <w:rPr>
-          <w:rFonts w:ascii="Avenir Light" w:eastAsia="Times New Roman" w:hAnsi="Avenir Light" w:cs="Times New Roman"/>
-          <w:lang w:eastAsia="fr-FR"/>
-        </w:rPr>
-      </w:pPr>
-      <w:r>
-        <w:rPr>
-          <w:rFonts w:ascii="Avenir Light" w:eastAsia="Times New Roman" w:hAnsi="Avenir Light" w:cs="Times New Roman"/>
-          <w:bCs/>
-          <w:color w:val="000000"/>
-          <w:sz w:val="60"/>
-          <w:szCs w:val="60"/>
-          <w:lang w:eastAsia="fr-FR"/>
-        </w:rPr>
-        <w:t>RAPPORT PROJET TUTORÉ </w:t>
-      </w:r>
-    </w:p>
-    <w:p>
-      <w:pPr>
+          <w:rFonts w:eastAsia="Times New Roman"/>
+        </w:rPr>
+      </w:pPr>
+      <w:r>
+        <w:rPr>
+          <w:rFonts w:eastAsia="Times New Roman"/>
+        </w:rPr>
+        <w:t>RAPPORT PROJET TUTORÉ</w:t>
+      </w:r>
+    </w:p>
+    <w:p>
+      <w:pPr>
+        <w:pStyle w:val="Titre"/>
         <w:jc w:val="center"/>
         <w:rPr>
-          <w:rFonts w:ascii="Avenir Light" w:eastAsia="Times New Roman" w:hAnsi="Avenir Light" w:cs="Times New Roman"/>
-          <w:lang w:eastAsia="fr-FR"/>
-        </w:rPr>
-      </w:pPr>
-      <w:r>
-        <w:rPr>
-          <w:rFonts w:ascii="Avenir Light" w:eastAsia="Times New Roman" w:hAnsi="Avenir Light" w:cs="Times New Roman"/>
-          <w:bCs/>
-          <w:color w:val="000000"/>
-          <w:sz w:val="60"/>
-          <w:szCs w:val="60"/>
-          <w:lang w:eastAsia="fr-FR"/>
+          <w:rFonts w:eastAsia="Times New Roman"/>
+        </w:rPr>
+      </w:pPr>
+      <w:r>
+        <w:rPr>
+          <w:rFonts w:eastAsia="Times New Roman"/>
         </w:rPr>
         <w:t>—</w:t>
       </w:r>
     </w:p>
     <w:p>
       <w:pPr>
-        <w:rPr>
-          <w:rFonts w:ascii="Avenir Light" w:eastAsia="Times New Roman" w:hAnsi="Avenir Light" w:cs="Times New Roman"/>
-          <w:lang w:eastAsia="fr-FR"/>
-        </w:rPr>
-      </w:pPr>
-    </w:p>
-    <w:p>
-      <w:pPr>
+        <w:pStyle w:val="Titre"/>
         <w:jc w:val="center"/>
         <w:rPr>
-          <w:rFonts w:ascii="Avenir Light" w:eastAsia="Times New Roman" w:hAnsi="Avenir Light" w:cs="Times New Roman"/>
-          <w:lang w:eastAsia="fr-FR"/>
-        </w:rPr>
-      </w:pPr>
-      <w:r>
-        <w:rPr>
-          <w:rFonts w:ascii="Avenir Light" w:eastAsia="Times New Roman" w:hAnsi="Avenir Light" w:cs="Times New Roman"/>
-          <w:bCs/>
-          <w:color w:val="000000"/>
-          <w:sz w:val="60"/>
-          <w:szCs w:val="60"/>
-          <w:lang w:eastAsia="fr-FR"/>
-        </w:rPr>
-        <w:t>LES LIAISONS MARITIMES DANS LE PACIFIQUE</w:t>
-      </w:r>
-      <w:r>
-        <w:rPr>
-          <w:rFonts w:ascii="Avenir Light" w:eastAsia="Times New Roman" w:hAnsi="Avenir Light" w:cs="Times New Roman"/>
-          <w:bCs/>
-          <w:color w:val="000000"/>
-          <w:sz w:val="60"/>
-          <w:szCs w:val="60"/>
-          <w:lang w:eastAsia="fr-FR"/>
-        </w:rPr>
-        <w:t xml:space="preserve"> SUD</w:t>
-      </w:r>
-    </w:p>
-    <w:p>
-      <w:pPr>
-        <w:spacing w:after="240"/>
-        <w:rPr>
-          <w:rFonts w:ascii="Avenir Light" w:eastAsia="Times New Roman" w:hAnsi="Avenir Light" w:cs="Times New Roman"/>
-          <w:lang w:eastAsia="fr-FR"/>
-        </w:rPr>
-      </w:pPr>
-      <w:r>
-        <w:rPr>
-          <w:rFonts w:ascii="Avenir Light" w:eastAsia="Times New Roman" w:hAnsi="Avenir Light" w:cs="Times New Roman"/>
-          <w:lang w:eastAsia="fr-FR"/>
+          <w:rFonts w:eastAsia="Times New Roman"/>
+        </w:rPr>
+      </w:pPr>
+    </w:p>
+    <w:tbl>
+      <w:tblPr>
+        <w:tblpPr w:leftFromText="187" w:rightFromText="187" w:vertAnchor="page" w:horzAnchor="page" w:tblpX="676" w:tblpY="13321"/>
+        <w:tblW w:w="3857" w:type="pct"/>
+        <w:tblLook w:val="04A0" w:firstRow="1" w:lastRow="0" w:firstColumn="1" w:lastColumn="0" w:noHBand="0" w:noVBand="1"/>
+      </w:tblPr>
+      <w:tblGrid>
+        <w:gridCol w:w="6994"/>
+      </w:tblGrid>
+      <w:tr>
+        <w:tc>
+          <w:tcPr>
+            <w:tcW w:w="6994" w:type="dxa"/>
+            <w:tcMar>
+              <w:top w:w="216" w:type="dxa"/>
+              <w:left w:w="115" w:type="dxa"/>
+              <w:bottom w:w="216" w:type="dxa"/>
+              <w:right w:w="115" w:type="dxa"/>
+            </w:tcMar>
+          </w:tcPr>
+          <w:sdt>
+            <w:sdtPr>
+              <w:rPr>
+                <w:color w:val="4472C4" w:themeColor="accent1"/>
+                <w:sz w:val="28"/>
+                <w:szCs w:val="28"/>
+              </w:rPr>
+              <w:alias w:val="Auteur"/>
+              <w:id w:val="13406928"/>
+              <w:placeholder>
+                <w:docPart w:val="D5343AD569724F09959F47742058799A"/>
+              </w:placeholder>
+              <w:dataBinding w:prefixMappings="xmlns:ns0='http://schemas.openxmlformats.org/package/2006/metadata/core-properties' xmlns:ns1='http://purl.org/dc/elements/1.1/'" w:xpath="/ns0:coreProperties[1]/ns1:creator[1]" w:storeItemID="{6C3C8BC8-F283-45AE-878A-BAB7291924A1}"/>
+              <w:text/>
+            </w:sdtPr>
+            <w:sdtContent>
+              <w:p>
+                <w:pPr>
+                  <w:pStyle w:val="Sansinterligne"/>
+                  <w:rPr>
+                    <w:color w:val="4472C4" w:themeColor="accent1"/>
+                    <w:sz w:val="28"/>
+                    <w:szCs w:val="28"/>
+                  </w:rPr>
+                </w:pPr>
+                <w:r>
+                  <w:rPr>
+                    <w:color w:val="4472C4" w:themeColor="accent1"/>
+                    <w:sz w:val="28"/>
+                    <w:szCs w:val="28"/>
+                  </w:rPr>
+                  <w:t>DINAN Olivier – TRAM Olivier</w:t>
+                </w:r>
+              </w:p>
+            </w:sdtContent>
+          </w:sdt>
+          <w:sdt>
+            <w:sdtPr>
+              <w:rPr>
+                <w:color w:val="4472C4" w:themeColor="accent1"/>
+                <w:sz w:val="28"/>
+                <w:szCs w:val="28"/>
+              </w:rPr>
+              <w:alias w:val="Date"/>
+              <w:tag w:val="Date "/>
+              <w:id w:val="13406932"/>
+              <w:placeholder>
+                <w:docPart w:val="3DCD12AF14F04650A7626DDD3B22AB81"/>
+              </w:placeholder>
+              <w:dataBinding w:prefixMappings="xmlns:ns0='http://schemas.microsoft.com/office/2006/coverPageProps'" w:xpath="/ns0:CoverPageProperties[1]/ns0:PublishDate[1]" w:storeItemID="{55AF091B-3C7A-41E3-B477-F2FDAA23CFDA}"/>
+              <w:date>
+                <w:dateFormat w:val="dd/MM/yyyy"/>
+                <w:lid w:val="fr-FR"/>
+                <w:storeMappedDataAs w:val="dateTime"/>
+                <w:calendar w:val="gregorian"/>
+              </w:date>
+            </w:sdtPr>
+            <w:sdtContent>
+              <w:p>
+                <w:pPr>
+                  <w:pStyle w:val="Sansinterligne"/>
+                  <w:rPr>
+                    <w:color w:val="4472C4" w:themeColor="accent1"/>
+                    <w:sz w:val="28"/>
+                    <w:szCs w:val="28"/>
+                  </w:rPr>
+                </w:pPr>
+                <w:r>
+                  <w:rPr>
+                    <w:color w:val="4472C4" w:themeColor="accent1"/>
+                    <w:sz w:val="28"/>
+                    <w:szCs w:val="28"/>
+                  </w:rPr>
+                  <w:t>Tuteur : SALMON Loïc</w:t>
+                </w:r>
+              </w:p>
+            </w:sdtContent>
+          </w:sdt>
+          <w:p>
+            <w:pPr>
+              <w:pStyle w:val="Sansinterligne"/>
+              <w:rPr>
+                <w:color w:val="4472C4" w:themeColor="accent1"/>
+              </w:rPr>
+            </w:pPr>
+          </w:p>
+        </w:tc>
+      </w:tr>
+    </w:tbl>
+    <w:p>
+      <w:pPr>
+        <w:pStyle w:val="Titre"/>
+        <w:jc w:val="center"/>
+        <w:rPr>
+          <w:rFonts w:eastAsia="Times New Roman"/>
+        </w:rPr>
+      </w:pPr>
+      <w:r>
+        <w:rPr>
+          <w:rFonts w:eastAsia="Times New Roman"/>
         </w:rPr>
         <w:br/>
       </w:r>
       <w:r>
         <w:rPr>
-          <w:rFonts w:ascii="Avenir Light" w:eastAsia="Times New Roman" w:hAnsi="Avenir Light" w:cs="Times New Roman"/>
-          <w:lang w:eastAsia="fr-FR"/>
+          <w:rFonts w:eastAsia="Times New Roman"/>
         </w:rPr>
         <w:br/>
       </w:r>
       <w:r>
         <w:rPr>
-          <w:rFonts w:ascii="Avenir Light" w:eastAsia="Times New Roman" w:hAnsi="Avenir Light" w:cs="Times New Roman"/>
-          <w:lang w:eastAsia="fr-FR"/>
+          <w:rFonts w:eastAsia="Times New Roman"/>
         </w:rPr>
         <w:br/>
       </w:r>
       <w:r>
         <w:rPr>
-          <w:rFonts w:ascii="Avenir Light" w:eastAsia="Times New Roman" w:hAnsi="Avenir Light" w:cs="Times New Roman"/>
-          <w:lang w:eastAsia="fr-FR"/>
+          <w:rFonts w:eastAsia="Times New Roman"/>
         </w:rPr>
         <w:br/>
       </w:r>
       <w:r>
         <w:rPr>
-          <w:rFonts w:ascii="Avenir Light" w:eastAsia="Times New Roman" w:hAnsi="Avenir Light" w:cs="Times New Roman"/>
-          <w:lang w:eastAsia="fr-FR"/>
+          <w:rFonts w:eastAsia="Times New Roman"/>
         </w:rPr>
         <w:br/>
       </w:r>
       <w:r>
         <w:rPr>
-          <w:rFonts w:ascii="Avenir Light" w:eastAsia="Times New Roman" w:hAnsi="Avenir Light" w:cs="Times New Roman"/>
-          <w:lang w:eastAsia="fr-FR"/>
+          <w:rFonts w:eastAsia="Times New Roman"/>
         </w:rPr>
         <w:br/>
       </w:r>
       <w:r>
         <w:rPr>
-          <w:rFonts w:ascii="Avenir Light" w:eastAsia="Times New Roman" w:hAnsi="Avenir Light" w:cs="Times New Roman"/>
-          <w:lang w:eastAsia="fr-FR"/>
+          <w:rFonts w:eastAsia="Times New Roman"/>
         </w:rPr>
         <w:br/>
       </w:r>
       <w:r>
         <w:rPr>
-          <w:rFonts w:ascii="Avenir Light" w:eastAsia="Times New Roman" w:hAnsi="Avenir Light" w:cs="Times New Roman"/>
-          <w:lang w:eastAsia="fr-FR"/>
+          <w:rFonts w:eastAsia="Times New Roman"/>
         </w:rPr>
         <w:br/>
       </w:r>
       <w:r>
         <w:rPr>
-          <w:rFonts w:ascii="Avenir Light" w:eastAsia="Times New Roman" w:hAnsi="Avenir Light" w:cs="Times New Roman"/>
-          <w:lang w:eastAsia="fr-FR"/>
+          <w:rFonts w:eastAsia="Times New Roman"/>
         </w:rPr>
         <w:br/>
       </w:r>
       <w:r>
         <w:rPr>
-          <w:rFonts w:ascii="Avenir Light" w:eastAsia="Times New Roman" w:hAnsi="Avenir Light" w:cs="Times New Roman"/>
-          <w:lang w:eastAsia="fr-FR"/>
+          <w:rFonts w:eastAsia="Times New Roman"/>
         </w:rPr>
         <w:br/>
       </w:r>
       <w:r>
         <w:rPr>
-          <w:rFonts w:ascii="Avenir Light" w:eastAsia="Times New Roman" w:hAnsi="Avenir Light" w:cs="Times New Roman"/>
-          <w:lang w:eastAsia="fr-FR"/>
+          <w:rFonts w:eastAsia="Times New Roman"/>
         </w:rPr>
         <w:br/>
       </w:r>
       <w:r>
         <w:rPr>
-          <w:rFonts w:ascii="Avenir Light" w:eastAsia="Times New Roman" w:hAnsi="Avenir Light" w:cs="Times New Roman"/>
-          <w:lang w:eastAsia="fr-FR"/>
+          <w:rFonts w:eastAsia="Times New Roman"/>
         </w:rPr>
         <w:br/>
       </w:r>
       <w:r>
         <w:rPr>
-          <w:rFonts w:ascii="Avenir Light" w:eastAsia="Times New Roman" w:hAnsi="Avenir Light" w:cs="Times New Roman"/>
-          <w:lang w:eastAsia="fr-FR"/>
+          <w:rFonts w:eastAsia="Times New Roman"/>
         </w:rPr>
         <w:br/>
       </w:r>
       <w:r>
         <w:rPr>
-          <w:rFonts w:ascii="Avenir Light" w:eastAsia="Times New Roman" w:hAnsi="Avenir Light" w:cs="Times New Roman"/>
-          <w:lang w:eastAsia="fr-FR"/>
+          <w:rFonts w:eastAsia="Times New Roman"/>
         </w:rPr>
         <w:br/>
       </w:r>
       <w:r>
         <w:rPr>
-          <w:rFonts w:ascii="Avenir Light" w:eastAsia="Times New Roman" w:hAnsi="Avenir Light" w:cs="Times New Roman"/>
-          <w:lang w:eastAsia="fr-FR"/>
+          <w:rFonts w:eastAsia="Times New Roman"/>
         </w:rPr>
         <w:br/>
       </w:r>
       <w:r>
         <w:rPr>
-          <w:rFonts w:ascii="Avenir Light" w:eastAsia="Times New Roman" w:hAnsi="Avenir Light" w:cs="Times New Roman"/>
-          <w:lang w:eastAsia="fr-FR"/>
+          <w:rFonts w:eastAsia="Times New Roman"/>
         </w:rPr>
         <w:br/>
       </w:r>
       <w:r>
         <w:rPr>
-          <w:rFonts w:ascii="Avenir Light" w:eastAsia="Times New Roman" w:hAnsi="Avenir Light" w:cs="Times New Roman"/>
-          <w:lang w:eastAsia="fr-FR"/>
+          <w:rFonts w:eastAsia="Times New Roman"/>
         </w:rPr>
         <w:br/>
       </w:r>
     </w:p>
     <w:p>
       <w:pPr>
-        <w:spacing w:after="240"/>
-        <w:rPr>
-          <w:rFonts w:ascii="Avenir Light" w:eastAsia="Times New Roman" w:hAnsi="Avenir Light" w:cs="Times New Roman"/>
-          <w:lang w:eastAsia="fr-FR"/>
-        </w:rPr>
-      </w:pPr>
-    </w:p>
-    <w:p>
-      <w:pPr>
-        <w:spacing w:after="240"/>
-        <w:rPr>
-          <w:rFonts w:ascii="Avenir Light" w:eastAsia="Times New Roman" w:hAnsi="Avenir Light" w:cs="Times New Roman"/>
-          <w:lang w:eastAsia="fr-FR"/>
-        </w:rPr>
-      </w:pPr>
-    </w:p>
-    <w:p>
-      <w:pPr>
-        <w:spacing w:after="240"/>
-        <w:rPr>
-          <w:rFonts w:ascii="Avenir Light" w:eastAsia="Times New Roman" w:hAnsi="Avenir Light" w:cs="Times New Roman"/>
-          <w:lang w:eastAsia="fr-FR"/>
-        </w:rPr>
-      </w:pPr>
-    </w:p>
-    <w:p>
-      <w:pPr>
-        <w:spacing w:after="240"/>
-        <w:rPr>
-          <w:rFonts w:ascii="Avenir Light" w:eastAsia="Times New Roman" w:hAnsi="Avenir Light" w:cs="Times New Roman"/>
-          <w:lang w:eastAsia="fr-FR"/>
-        </w:rPr>
-      </w:pPr>
-    </w:p>
-    <w:p>
-      <w:pPr>
-        <w:spacing w:after="240"/>
-        <w:rPr>
-          <w:rFonts w:ascii="Avenir Light" w:eastAsia="Times New Roman" w:hAnsi="Avenir Light" w:cs="Times New Roman"/>
-          <w:lang w:eastAsia="fr-FR"/>
-        </w:rPr>
-      </w:pPr>
-    </w:p>
-    <w:p>
-      <w:pPr>
-        <w:rPr>
-          <w:rFonts w:ascii="Avenir Light" w:eastAsia="Times New Roman" w:hAnsi="Avenir Light" w:cs="Times New Roman"/>
-          <w:lang w:eastAsia="fr-FR"/>
-        </w:rPr>
-      </w:pPr>
-      <w:r>
-        <w:rPr>
-          <w:rFonts w:ascii="Avenir Light" w:eastAsia="Times New Roman" w:hAnsi="Avenir Light" w:cs="Times New Roman"/>
-          <w:bCs/>
-          <w:color w:val="000000"/>
-          <w:sz w:val="28"/>
-          <w:szCs w:val="28"/>
-          <w:lang w:eastAsia="fr-FR"/>
-        </w:rPr>
-        <w:t>Étudiant :</w:t>
-      </w:r>
-      <w:r>
-        <w:rPr>
-          <w:rFonts w:ascii="Avenir Light" w:eastAsia="Times New Roman" w:hAnsi="Avenir Light" w:cs="Times New Roman"/>
-          <w:bCs/>
-          <w:color w:val="000000"/>
-          <w:sz w:val="28"/>
-          <w:szCs w:val="28"/>
-          <w:lang w:eastAsia="fr-FR"/>
-        </w:rPr>
-        <w:tab/>
-      </w:r>
-      <w:r>
-        <w:rPr>
-          <w:rFonts w:ascii="Avenir Light" w:eastAsia="Times New Roman" w:hAnsi="Avenir Light" w:cs="Times New Roman"/>
-          <w:bCs/>
-          <w:color w:val="000000"/>
-          <w:sz w:val="28"/>
-          <w:szCs w:val="28"/>
-          <w:lang w:eastAsia="fr-FR"/>
-        </w:rPr>
-        <w:tab/>
-      </w:r>
-      <w:r>
-        <w:rPr>
-          <w:rFonts w:ascii="Avenir Light" w:eastAsia="Times New Roman" w:hAnsi="Avenir Light" w:cs="Times New Roman"/>
-          <w:bCs/>
-          <w:color w:val="000000"/>
-          <w:sz w:val="28"/>
-          <w:szCs w:val="28"/>
-          <w:lang w:eastAsia="fr-FR"/>
-        </w:rPr>
-        <w:tab/>
-      </w:r>
-      <w:r>
-        <w:rPr>
-          <w:rFonts w:ascii="Avenir Light" w:eastAsia="Times New Roman" w:hAnsi="Avenir Light" w:cs="Times New Roman"/>
-          <w:bCs/>
-          <w:color w:val="000000"/>
-          <w:sz w:val="28"/>
-          <w:szCs w:val="28"/>
-          <w:lang w:eastAsia="fr-FR"/>
-        </w:rPr>
-        <w:tab/>
-      </w:r>
-      <w:r>
-        <w:rPr>
-          <w:rFonts w:ascii="Avenir Light" w:eastAsia="Times New Roman" w:hAnsi="Avenir Light" w:cs="Times New Roman"/>
-          <w:bCs/>
-          <w:color w:val="000000"/>
-          <w:sz w:val="28"/>
-          <w:szCs w:val="28"/>
-          <w:lang w:eastAsia="fr-FR"/>
-        </w:rPr>
-        <w:tab/>
-      </w:r>
-      <w:r>
-        <w:rPr>
-          <w:rFonts w:ascii="Avenir Light" w:eastAsia="Times New Roman" w:hAnsi="Avenir Light" w:cs="Times New Roman"/>
-          <w:bCs/>
-          <w:color w:val="000000"/>
-          <w:sz w:val="28"/>
-          <w:szCs w:val="28"/>
-          <w:lang w:eastAsia="fr-FR"/>
-        </w:rPr>
-        <w:tab/>
-      </w:r>
-      <w:r>
-        <w:rPr>
-          <w:rFonts w:ascii="Avenir Light" w:eastAsia="Times New Roman" w:hAnsi="Avenir Light" w:cs="Times New Roman"/>
-          <w:bCs/>
-          <w:color w:val="000000"/>
-          <w:sz w:val="28"/>
-          <w:szCs w:val="28"/>
-          <w:lang w:eastAsia="fr-FR"/>
-        </w:rPr>
-        <w:tab/>
-        <w:t>Années :</w:t>
-      </w:r>
-    </w:p>
-    <w:p>
-      <w:pPr>
-        <w:numPr>
-          <w:ilvl w:val="0"/>
-          <w:numId w:val="1"/>
-        </w:numPr>
-        <w:textAlignment w:val="baseline"/>
-        <w:rPr>
-          <w:rFonts w:ascii="Avenir Light" w:eastAsia="Times New Roman" w:hAnsi="Avenir Light" w:cs="Times New Roman"/>
-          <w:bCs/>
-          <w:color w:val="000000"/>
-          <w:sz w:val="28"/>
-          <w:szCs w:val="28"/>
-          <w:lang w:eastAsia="fr-FR"/>
-        </w:rPr>
-      </w:pPr>
-      <w:r>
-        <w:rPr>
-          <w:rFonts w:ascii="Avenir Light" w:eastAsia="Times New Roman" w:hAnsi="Avenir Light" w:cs="Times New Roman"/>
-          <w:bCs/>
-          <w:color w:val="000000"/>
-          <w:sz w:val="28"/>
-          <w:szCs w:val="28"/>
-          <w:lang w:eastAsia="fr-FR"/>
-        </w:rPr>
-        <w:t>DINAN Olivier</w:t>
-      </w:r>
-      <w:r>
-        <w:rPr>
-          <w:rFonts w:ascii="Avenir Light" w:eastAsia="Times New Roman" w:hAnsi="Avenir Light" w:cs="Times New Roman"/>
-          <w:bCs/>
-          <w:color w:val="000000"/>
-          <w:sz w:val="28"/>
-          <w:szCs w:val="28"/>
-          <w:lang w:eastAsia="fr-FR"/>
-        </w:rPr>
-        <w:tab/>
-      </w:r>
-      <w:r>
-        <w:rPr>
-          <w:rFonts w:ascii="Avenir Light" w:eastAsia="Times New Roman" w:hAnsi="Avenir Light" w:cs="Times New Roman"/>
-          <w:bCs/>
-          <w:color w:val="000000"/>
-          <w:sz w:val="28"/>
-          <w:szCs w:val="28"/>
-          <w:lang w:eastAsia="fr-FR"/>
-        </w:rPr>
-        <w:tab/>
-      </w:r>
-      <w:r>
-        <w:rPr>
-          <w:rFonts w:ascii="Avenir Light" w:eastAsia="Times New Roman" w:hAnsi="Avenir Light" w:cs="Times New Roman"/>
-          <w:bCs/>
-          <w:color w:val="000000"/>
-          <w:sz w:val="28"/>
-          <w:szCs w:val="28"/>
-          <w:lang w:eastAsia="fr-FR"/>
-        </w:rPr>
-        <w:tab/>
-      </w:r>
-      <w:r>
-        <w:rPr>
-          <w:rFonts w:ascii="Avenir Light" w:eastAsia="Times New Roman" w:hAnsi="Avenir Light" w:cs="Times New Roman"/>
-          <w:bCs/>
-          <w:color w:val="000000"/>
-          <w:sz w:val="28"/>
-          <w:szCs w:val="28"/>
-          <w:lang w:eastAsia="fr-FR"/>
-        </w:rPr>
-        <w:tab/>
-      </w:r>
-      <w:r>
-        <w:rPr>
-          <w:rFonts w:ascii="Avenir Light" w:eastAsia="Times New Roman" w:hAnsi="Avenir Light" w:cs="Times New Roman"/>
-          <w:bCs/>
-          <w:color w:val="000000"/>
-          <w:sz w:val="28"/>
-          <w:szCs w:val="28"/>
-          <w:lang w:eastAsia="fr-FR"/>
-        </w:rPr>
-        <w:tab/>
-        <w:t>-   L3 T7 INFORMATIQUE</w:t>
-      </w:r>
-    </w:p>
-    <w:p>
-      <w:pPr>
-        <w:numPr>
-          <w:ilvl w:val="0"/>
-          <w:numId w:val="1"/>
-        </w:numPr>
-        <w:textAlignment w:val="baseline"/>
-        <w:rPr>
-          <w:rFonts w:ascii="Avenir Light" w:eastAsia="Times New Roman" w:hAnsi="Avenir Light" w:cs="Times New Roman"/>
-          <w:bCs/>
-          <w:color w:val="000000"/>
-          <w:sz w:val="28"/>
-          <w:szCs w:val="28"/>
-          <w:lang w:eastAsia="fr-FR"/>
-        </w:rPr>
-      </w:pPr>
-      <w:r>
-        <w:rPr>
-          <w:rFonts w:ascii="Avenir Light" w:eastAsia="Times New Roman" w:hAnsi="Avenir Light" w:cs="Times New Roman"/>
-          <w:bCs/>
-          <w:color w:val="000000"/>
-          <w:sz w:val="28"/>
-          <w:szCs w:val="28"/>
-          <w:lang w:eastAsia="fr-FR"/>
-        </w:rPr>
-        <w:t>TRAM Olivier</w:t>
-      </w:r>
-      <w:r>
-        <w:rPr>
-          <w:rFonts w:ascii="Avenir Light" w:eastAsia="Times New Roman" w:hAnsi="Avenir Light" w:cs="Times New Roman"/>
-          <w:bCs/>
-          <w:color w:val="000000"/>
-          <w:sz w:val="28"/>
-          <w:szCs w:val="28"/>
-          <w:lang w:eastAsia="fr-FR"/>
-        </w:rPr>
-        <w:tab/>
-      </w:r>
-      <w:r>
-        <w:rPr>
-          <w:rFonts w:ascii="Avenir Light" w:eastAsia="Times New Roman" w:hAnsi="Avenir Light" w:cs="Times New Roman"/>
-          <w:bCs/>
-          <w:color w:val="000000"/>
-          <w:lang w:eastAsia="fr-FR"/>
-        </w:rPr>
+        <w:pStyle w:val="Paragraphedeliste"/>
+      </w:pPr>
+      <w:r>
         <w:br w:type="page"/>
       </w:r>
     </w:p>
@@ -488,13 +402,11 @@
         <w:pStyle w:val="Titre1"/>
         <w:rPr>
           <w:rFonts w:eastAsia="Times New Roman"/>
-          <w:lang w:eastAsia="fr-FR"/>
         </w:rPr>
       </w:pPr>
       <w:r>
         <w:rPr>
           <w:rFonts w:eastAsia="Times New Roman"/>
-          <w:lang w:eastAsia="fr-FR"/>
         </w:rPr>
         <w:lastRenderedPageBreak/>
         <w:t xml:space="preserve">Partie </w:t>
@@ -502,21 +414,18 @@
       <w:r>
         <w:rPr>
           <w:rFonts w:eastAsia="Times New Roman"/>
-          <w:lang w:eastAsia="fr-FR"/>
         </w:rPr>
         <w:t>1</w:t>
       </w:r>
       <w:r>
         <w:rPr>
           <w:rFonts w:eastAsia="Times New Roman"/>
-          <w:lang w:eastAsia="fr-FR"/>
         </w:rPr>
         <w:t xml:space="preserve"> : </w:t>
       </w:r>
       <w:r>
         <w:rPr>
           <w:rFonts w:eastAsia="Times New Roman"/>
-          <w:lang w:eastAsia="fr-FR"/>
         </w:rPr>
         <w:t>Introduction</w:t>
       </w:r>
@@ -526,269 +435,140 @@
         <w:pStyle w:val="Titre2"/>
         <w:rPr>
           <w:rFonts w:eastAsia="Times New Roman"/>
-          <w:lang w:eastAsia="fr-FR"/>
         </w:rPr>
       </w:pPr>
       <w:r>
         <w:rPr>
           <w:rFonts w:eastAsia="Times New Roman"/>
-          <w:lang w:eastAsia="fr-FR"/>
         </w:rPr>
         <w:t>Le Pacifique Sud</w:t>
       </w:r>
     </w:p>
     <w:p>
-      <w:pPr>
-        <w:rPr>
-          <w:lang w:eastAsia="fr-FR"/>
-        </w:rPr>
-      </w:pPr>
-      <w:r>
-        <w:rPr>
-          <w:lang w:eastAsia="fr-FR"/>
-        </w:rPr>
+      <w:r>
         <w:t>Le Pacifique Sud, s'étendant sur une vaste étendue de l'océan Pacifique</w:t>
       </w:r>
       <w:r>
-        <w:rPr>
-          <w:lang w:eastAsia="fr-FR"/>
-        </w:rPr>
         <w:t>. Celui-ci</w:t>
       </w:r>
       <w:r>
-        <w:rPr>
-          <w:lang w:eastAsia="fr-FR"/>
-        </w:rPr>
         <w:t xml:space="preserve"> représente une région stratégique tant sur le plan économique que géopolitique. Cette zone comprend de nombreux pays insulaires, </w:t>
       </w:r>
       <w:r>
-        <w:rPr>
-          <w:lang w:eastAsia="fr-FR"/>
-        </w:rPr>
         <w:t>tel que</w:t>
       </w:r>
       <w:r>
-        <w:rPr>
-          <w:lang w:eastAsia="fr-FR"/>
-        </w:rPr>
         <w:t xml:space="preserve"> la Nouvelle-Calédonie, la Polynésie française et les îles Salomon, chacun ayant des liaisons maritimes essentielles pour le commerce, le tourisme, et les échanges culturels. Les liaisons maritimes dans cette région sont cruciales pour la connectivité entre ces îles et les </w:t>
       </w:r>
       <w:r>
-        <w:rPr>
-          <w:lang w:eastAsia="fr-FR"/>
-        </w:rPr>
         <w:t xml:space="preserve">pays </w:t>
       </w:r>
       <w:r>
-        <w:rPr>
-          <w:lang w:eastAsia="fr-FR"/>
-        </w:rPr>
         <w:t xml:space="preserve">voisins, comme l'Australie et la Nouvelle-Zélande. </w:t>
       </w:r>
       <w:r>
-        <w:rPr>
-          <w:lang w:eastAsia="fr-FR"/>
-        </w:rPr>
         <w:t>Ces pays</w:t>
       </w:r>
       <w:r>
-        <w:rPr>
-          <w:lang w:eastAsia="fr-FR"/>
-        </w:rPr>
-        <w:t xml:space="preserve"> jouent un rôle vital dans le développement économique des nations insulaires, qui dépendent souvent de ces voies maritimes pour l'importation de biens</w:t>
-      </w:r>
-      <w:r>
-        <w:rPr>
-          <w:lang w:eastAsia="fr-FR"/>
-        </w:rPr>
+        <w:t xml:space="preserve"> jouent un rôle vital dans le </w:t>
+      </w:r>
+      <w:r>
+        <w:t>développement</w:t>
+      </w:r>
+      <w:r>
+        <w:t xml:space="preserve"> économique des nations insulaires, qui dépendent souvent de ces voies maritimes pour l'importation de biens</w:t>
+      </w:r>
+      <w:r>
         <w:t>,</w:t>
       </w:r>
       <w:r>
-        <w:rPr>
-          <w:lang w:eastAsia="fr-FR"/>
-        </w:rPr>
         <w:t xml:space="preserve"> l'exportation de ressources naturelles</w:t>
       </w:r>
       <w:r>
-        <w:rPr>
-          <w:lang w:eastAsia="fr-FR"/>
-        </w:rPr>
         <w:t xml:space="preserve"> et le tourisme.</w:t>
       </w:r>
       <w:r>
-        <w:rPr>
-          <w:lang w:eastAsia="fr-FR"/>
-        </w:rPr>
         <w:t xml:space="preserve"> En outre, la région est confrontée à des défis tels que l'isolement géographique, la variabilité des conditions climatiques et les enjeux environnementaux, ce qui rend d'autant plus important le suivi et l'optimisation des routes maritimes.</w:t>
       </w:r>
     </w:p>
-    <w:p>
-      <w:pPr>
-        <w:rPr>
-          <w:rFonts w:ascii="Avenir Light" w:eastAsia="Times New Roman" w:hAnsi="Avenir Light" w:cs="Times New Roman"/>
-          <w:lang w:eastAsia="fr-FR"/>
-        </w:rPr>
-      </w:pPr>
-    </w:p>
+    <w:p/>
     <w:p>
       <w:pPr>
         <w:pStyle w:val="Titre2"/>
         <w:rPr>
           <w:rFonts w:eastAsia="Times New Roman"/>
-          <w:lang w:eastAsia="fr-FR"/>
         </w:rPr>
       </w:pPr>
       <w:r>
         <w:rPr>
           <w:rFonts w:eastAsia="Times New Roman"/>
-          <w:lang w:eastAsia="fr-FR"/>
         </w:rPr>
         <w:t>Problématique</w:t>
       </w:r>
     </w:p>
     <w:p>
-      <w:pPr>
-        <w:rPr>
-          <w:lang w:eastAsia="fr-FR"/>
-        </w:rPr>
-      </w:pPr>
-      <w:r>
-        <w:rPr>
-          <w:lang w:eastAsia="fr-FR"/>
-        </w:rPr>
+      <w:r>
         <w:t>Face à l'importance croissante des échanges maritimes dans le Pacifique Sud, une question cruciale émerge : comment analyser et visualiser efficacement les trajets des navires dans cette région dynamique ? Le manque de données centralisées et l'hétérogénéité des systèmes de suivi posent des défis significatifs pour les chercheurs, les gestionnaires de ports et les autorités maritimes. Une solution innovante est nécessaire pour répondre à cette problématique et améliorer la compréhension des flux maritimes</w:t>
       </w:r>
     </w:p>
-    <w:p>
-      <w:pPr>
-        <w:rPr>
-          <w:lang w:eastAsia="fr-FR"/>
-        </w:rPr>
-      </w:pPr>
-    </w:p>
+    <w:p/>
     <w:p>
       <w:pPr>
         <w:pStyle w:val="Titre2"/>
         <w:rPr>
           <w:rFonts w:eastAsia="Times New Roman"/>
-          <w:lang w:eastAsia="fr-FR"/>
         </w:rPr>
       </w:pPr>
       <w:r>
         <w:rPr>
           <w:rFonts w:eastAsia="Times New Roman"/>
-          <w:lang w:eastAsia="fr-FR"/>
         </w:rPr>
         <w:t>Objectif</w:t>
       </w:r>
     </w:p>
     <w:p>
-      <w:pPr>
-        <w:rPr>
-          <w:lang w:eastAsia="fr-FR"/>
-        </w:rPr>
-      </w:pPr>
-      <w:r>
-        <w:rPr>
-          <w:lang w:eastAsia="fr-FR"/>
-        </w:rPr>
+      <w:r>
         <w:t>L'objectif principal de ce rapport est de développer un outil de suivi des trajets maritimes, basé sur des données récupérées via des techniques de scrapping et visualisées sur une carte interactive. Cet outil vise à offrir une plateforme accessible pour analyser les mouvements des navires dans le Pacifique Sud, facilitant ainsi la prise de décision pour les acteurs concernés.</w:t>
       </w:r>
     </w:p>
-    <w:p>
-      <w:pPr>
-        <w:rPr>
-          <w:lang w:eastAsia="fr-FR"/>
-        </w:rPr>
-      </w:pPr>
-    </w:p>
-    <w:p>
-      <w:pPr>
-        <w:rPr>
-          <w:lang w:eastAsia="fr-FR"/>
-        </w:rPr>
-      </w:pPr>
-    </w:p>
+    <w:p/>
+    <w:p/>
     <w:p>
       <w:pPr>
         <w:pStyle w:val="Titre2"/>
-        <w:rPr>
-          <w:lang w:eastAsia="fr-FR"/>
-        </w:rPr>
-      </w:pPr>
-      <w:r>
-        <w:rPr>
-          <w:lang w:eastAsia="fr-FR"/>
-        </w:rPr>
+      </w:pPr>
+      <w:r>
         <w:t>Méthodologie</w:t>
       </w:r>
     </w:p>
     <w:p>
-      <w:pPr>
-        <w:rPr>
-          <w:lang w:eastAsia="fr-FR"/>
-        </w:rPr>
-      </w:pPr>
-      <w:r>
-        <w:rPr>
-          <w:lang w:eastAsia="fr-FR"/>
-        </w:rPr>
+      <w:r>
         <w:t xml:space="preserve">Pour atteindre cet objectif, nous avons adopté une méthodologie combinant plusieurs technologies modernes. Nous avons utilisé </w:t>
       </w:r>
       <w:r>
-        <w:rPr>
-          <w:lang w:eastAsia="fr-FR"/>
-        </w:rPr>
         <w:t xml:space="preserve">le langage </w:t>
       </w:r>
       <w:r>
-        <w:rPr>
-          <w:lang w:eastAsia="fr-FR"/>
-        </w:rPr>
         <w:t>Python pour le développement de scripts de scrapping afin de récupérer des données sur les trajets maritimes à partir de sources en ligne</w:t>
       </w:r>
       <w:r>
-        <w:rPr>
-          <w:lang w:eastAsia="fr-FR"/>
-        </w:rPr>
         <w:t xml:space="preserve"> et d’api</w:t>
       </w:r>
       <w:r>
-        <w:rPr>
-          <w:lang w:eastAsia="fr-FR"/>
-        </w:rPr>
         <w:t xml:space="preserve">. Les données extraites sont ensuite stockées dans une base de données SQL pour une gestion efficace. Enfin, nous avons employé Folium </w:t>
       </w:r>
       <w:r>
-        <w:rPr>
-          <w:lang w:eastAsia="fr-FR"/>
-        </w:rPr>
         <w:t xml:space="preserve">qui est une bibliothèque Python, </w:t>
       </w:r>
       <w:r>
-        <w:rPr>
-          <w:lang w:eastAsia="fr-FR"/>
-        </w:rPr>
         <w:t>pour créer une carte interactive qui permet de visualiser les trajets des navires en temps réel. Cette section du rapport décrira en détail les différentes étapes de notre démarche et les choix technologiques effectués</w:t>
       </w:r>
       <w:r>
-        <w:rPr>
-          <w:lang w:eastAsia="fr-FR"/>
-        </w:rPr>
         <w:t>.</w:t>
       </w:r>
     </w:p>
     <w:p>
-      <w:pPr>
-        <w:rPr>
-          <w:lang w:eastAsia="fr-FR"/>
-        </w:rPr>
-      </w:pPr>
-      <w:r>
-        <w:rPr>
-          <w:lang w:eastAsia="fr-FR"/>
-        </w:rPr>
-        <w:lastRenderedPageBreak/>
+      <w:r>
         <w:br w:type="page"/>
       </w:r>
     </w:p>
@@ -797,13 +577,11 @@
         <w:pStyle w:val="Titre1"/>
         <w:rPr>
           <w:rFonts w:eastAsia="Times New Roman"/>
-          <w:lang w:eastAsia="fr-FR"/>
         </w:rPr>
       </w:pPr>
       <w:r>
         <w:rPr>
           <w:rFonts w:eastAsia="Times New Roman"/>
-          <w:lang w:eastAsia="fr-FR"/>
         </w:rPr>
         <w:lastRenderedPageBreak/>
         <w:t xml:space="preserve">Partie </w:t>
@@ -811,14 +589,12 @@
       <w:r>
         <w:rPr>
           <w:rFonts w:eastAsia="Times New Roman"/>
-          <w:lang w:eastAsia="fr-FR"/>
         </w:rPr>
         <w:t>2</w:t>
       </w:r>
       <w:r>
         <w:rPr>
           <w:rFonts w:eastAsia="Times New Roman"/>
-          <w:lang w:eastAsia="fr-FR"/>
         </w:rPr>
         <w:t xml:space="preserve"> : Préparation au projet</w:t>
       </w:r>
@@ -826,485 +602,210 @@
     <w:p>
       <w:pPr>
         <w:pStyle w:val="Titre2"/>
-        <w:rPr>
-          <w:lang w:eastAsia="fr-FR"/>
-        </w:rPr>
-      </w:pPr>
-      <w:r>
-        <w:rPr>
-          <w:lang w:eastAsia="fr-FR"/>
-        </w:rPr>
+      </w:pPr>
+      <w:r>
         <w:t>L’Automatic Identification System</w:t>
       </w:r>
     </w:p>
     <w:p>
-      <w:pPr>
-        <w:rPr>
-          <w:lang w:eastAsia="fr-FR"/>
-        </w:rPr>
-      </w:pPr>
-      <w:r>
-        <w:rPr>
-          <w:lang w:eastAsia="fr-FR"/>
-        </w:rPr>
+      <w:r>
         <w:t>L'Automatic Identification System (AIS) est une technologie de suivi maritime qui permet de suivre les navires en temps réel. Développé à l'origine pour améliorer la sécurité maritime, l'AIS utilise des signaux radio VHF pour transmettre des informations cruciales sur la position, la vitesse, et la direction des navires. Chaque navire équipé d'un transpondeur AIS envoie régulièrement des messages contenant ces données, qui peuvent être reçus par d'autres navires et par des stations à terre.</w:t>
       </w:r>
     </w:p>
-    <w:p>
-      <w:pPr>
-        <w:rPr>
-          <w:lang w:eastAsia="fr-FR"/>
-        </w:rPr>
-      </w:pPr>
-    </w:p>
-    <w:p>
-      <w:pPr>
-        <w:rPr>
-          <w:lang w:eastAsia="fr-FR"/>
-        </w:rPr>
-      </w:pPr>
-      <w:r>
-        <w:rPr>
-          <w:lang w:eastAsia="fr-FR"/>
-        </w:rPr>
+    <w:p/>
+    <w:p>
+      <w:r>
         <w:t>L'AIS joue un rôle essentiel dans la surveillance des trajets maritimes, notamment dans les eaux congestionnées et les ports. Il contribue également à la prévention des collisions et facilite la gestion du trafic maritime. Cependant, bien que l'AIS soit une source précieuse d'informations, il présente des limites. Par exemple, les navires de petite taille ne sont pas toujours équipés de transpondeurs AIS, ce qui peut créer des lacunes dans les données disponibles. De plus, la portée des signaux VHF est limitée, ce qui peut affecter la couverture dans certaines zones éloignées du Pacifique Sud.</w:t>
       </w:r>
     </w:p>
-    <w:p>
-      <w:pPr>
-        <w:rPr>
-          <w:rFonts w:ascii="Avenir Light" w:eastAsia="Times New Roman" w:hAnsi="Avenir Light" w:cs="Times New Roman"/>
-          <w:lang w:eastAsia="fr-FR"/>
-        </w:rPr>
-      </w:pPr>
-    </w:p>
+    <w:p/>
     <w:p>
       <w:pPr>
         <w:pStyle w:val="Titre2"/>
         <w:rPr>
           <w:rFonts w:eastAsia="Times New Roman"/>
-          <w:lang w:eastAsia="fr-FR"/>
         </w:rPr>
       </w:pPr>
       <w:r>
         <w:rPr>
           <w:rFonts w:eastAsia="Times New Roman"/>
-          <w:lang w:eastAsia="fr-FR"/>
         </w:rPr>
         <w:t>Obtention de données</w:t>
       </w:r>
     </w:p>
     <w:p>
-      <w:pPr>
-        <w:spacing w:before="240" w:after="240"/>
-        <w:rPr>
-          <w:rFonts w:ascii="Avenir Light" w:eastAsia="Times New Roman" w:hAnsi="Avenir Light" w:cs="Times New Roman"/>
-          <w:lang w:eastAsia="fr-FR"/>
-        </w:rPr>
-      </w:pPr>
-      <w:r>
-        <w:rPr>
-          <w:rFonts w:ascii="Avenir Light" w:eastAsia="Times New Roman" w:hAnsi="Avenir Light" w:cs="Times New Roman"/>
-          <w:color w:val="000000"/>
-          <w:szCs w:val="22"/>
-          <w:lang w:eastAsia="fr-FR"/>
-        </w:rPr>
+      <w:r>
         <w:t>Avant de poursuivre, il est important de définir certains termes afin de bien comprendre les éléments essentiels de notre projet</w:t>
       </w:r>
       <w:r>
-        <w:rPr>
-          <w:rFonts w:ascii="Avenir Light" w:eastAsia="Times New Roman" w:hAnsi="Avenir Light" w:cs="Times New Roman"/>
-          <w:color w:val="000000"/>
-          <w:szCs w:val="22"/>
-          <w:lang w:eastAsia="fr-FR"/>
-        </w:rPr>
         <w:t> :</w:t>
       </w:r>
     </w:p>
-    <w:p>
-      <w:pPr>
+    <w:p/>
+    <w:p>
+      <w:pPr>
+        <w:pStyle w:val="Paragraphedeliste"/>
         <w:numPr>
           <w:ilvl w:val="0"/>
           <w:numId w:val="3"/>
         </w:numPr>
-        <w:spacing w:before="240"/>
-        <w:textAlignment w:val="baseline"/>
-        <w:rPr>
-          <w:rFonts w:ascii="Avenir Light" w:eastAsia="Times New Roman" w:hAnsi="Avenir Light" w:cs="Times New Roman"/>
-          <w:color w:val="000000"/>
-          <w:szCs w:val="22"/>
-          <w:lang w:eastAsia="fr-FR"/>
-        </w:rPr>
-      </w:pPr>
-      <w:r>
-        <w:rPr>
-          <w:rFonts w:ascii="Avenir Light" w:eastAsia="Times New Roman" w:hAnsi="Avenir Light" w:cs="Times New Roman"/>
+      </w:pPr>
+      <w:r>
+        <w:rPr>
           <w:bCs/>
-          <w:color w:val="000000"/>
-          <w:szCs w:val="22"/>
-          <w:lang w:eastAsia="fr-FR"/>
         </w:rPr>
         <w:t>MMSI</w:t>
       </w:r>
       <w:r>
-        <w:rPr>
-          <w:rFonts w:ascii="Avenir Light" w:eastAsia="Times New Roman" w:hAnsi="Avenir Light" w:cs="Times New Roman"/>
-          <w:color w:val="000000"/>
-          <w:szCs w:val="22"/>
-          <w:lang w:eastAsia="fr-FR"/>
-        </w:rPr>
         <w:t xml:space="preserve"> : Identifiant unique attribué à chaque bateau.</w:t>
       </w:r>
       <w:r>
-        <w:rPr>
-          <w:rFonts w:ascii="Avenir Light" w:eastAsia="Times New Roman" w:hAnsi="Avenir Light" w:cs="Times New Roman"/>
-          <w:color w:val="000000"/>
-          <w:szCs w:val="22"/>
-          <w:lang w:eastAsia="fr-FR"/>
-        </w:rPr>
         <w:tab/>
       </w:r>
       <w:r>
-        <w:rPr>
-          <w:rFonts w:ascii="Avenir Light" w:eastAsia="Times New Roman" w:hAnsi="Avenir Light" w:cs="Times New Roman"/>
-          <w:color w:val="000000"/>
-          <w:szCs w:val="22"/>
-          <w:lang w:eastAsia="fr-FR"/>
-        </w:rPr>
         <w:tab/>
       </w:r>
       <w:r>
-        <w:rPr>
-          <w:rFonts w:ascii="Avenir Light" w:eastAsia="Times New Roman" w:hAnsi="Avenir Light" w:cs="Times New Roman"/>
-          <w:color w:val="000000"/>
-          <w:szCs w:val="22"/>
-          <w:lang w:eastAsia="fr-FR"/>
-        </w:rPr>
         <w:tab/>
       </w:r>
       <w:r>
-        <w:rPr>
-          <w:rFonts w:ascii="Avenir Light" w:eastAsia="Times New Roman" w:hAnsi="Avenir Light" w:cs="Times New Roman"/>
-          <w:color w:val="000000"/>
-          <w:szCs w:val="22"/>
-          <w:lang w:eastAsia="fr-FR"/>
-        </w:rPr>
         <w:tab/>
       </w:r>
-      <w:r>
-        <w:rPr>
-          <w:rFonts w:ascii="Avenir Light" w:eastAsia="Times New Roman" w:hAnsi="Avenir Light" w:cs="Times New Roman"/>
-          <w:color w:val="000000"/>
-          <w:szCs w:val="22"/>
-          <w:lang w:eastAsia="fr-FR"/>
-        </w:rPr>
-        <w:tab/>
-      </w:r>
-    </w:p>
-    <w:p>
-      <w:pPr>
+    </w:p>
+    <w:p>
+      <w:pPr>
+        <w:pStyle w:val="Paragraphedeliste"/>
         <w:numPr>
           <w:ilvl w:val="0"/>
           <w:numId w:val="3"/>
         </w:numPr>
-        <w:textAlignment w:val="baseline"/>
-        <w:rPr>
-          <w:rFonts w:ascii="Avenir Light" w:eastAsia="Times New Roman" w:hAnsi="Avenir Light" w:cs="Times New Roman"/>
-          <w:color w:val="000000"/>
-          <w:szCs w:val="22"/>
-          <w:lang w:eastAsia="fr-FR"/>
-        </w:rPr>
-      </w:pPr>
-      <w:r>
-        <w:rPr>
-          <w:rFonts w:ascii="Avenir Light" w:eastAsia="Times New Roman" w:hAnsi="Avenir Light" w:cs="Times New Roman"/>
+      </w:pPr>
+      <w:r>
+        <w:rPr>
           <w:bCs/>
-          <w:color w:val="000000"/>
-          <w:szCs w:val="22"/>
-          <w:lang w:eastAsia="fr-FR"/>
         </w:rPr>
         <w:t>Latitude</w:t>
       </w:r>
       <w:r>
-        <w:rPr>
-          <w:rFonts w:ascii="Avenir Light" w:eastAsia="Times New Roman" w:hAnsi="Avenir Light" w:cs="Times New Roman"/>
-          <w:color w:val="000000"/>
-          <w:szCs w:val="22"/>
-          <w:lang w:eastAsia="fr-FR"/>
-        </w:rPr>
         <w:t xml:space="preserve"> : Coordonnée géographique représentant la position verticale.</w:t>
       </w:r>
     </w:p>
     <w:p>
       <w:pPr>
-        <w:textAlignment w:val="baseline"/>
-        <w:rPr>
-          <w:rFonts w:ascii="Avenir Light" w:eastAsia="Times New Roman" w:hAnsi="Avenir Light" w:cs="Times New Roman"/>
-          <w:color w:val="000000"/>
-          <w:szCs w:val="22"/>
-          <w:lang w:eastAsia="fr-FR"/>
-        </w:rPr>
-      </w:pPr>
-    </w:p>
-    <w:p>
-      <w:pPr>
+        <w:pStyle w:val="Paragraphedeliste"/>
         <w:numPr>
           <w:ilvl w:val="0"/>
           <w:numId w:val="3"/>
         </w:numPr>
-        <w:textAlignment w:val="baseline"/>
-        <w:rPr>
-          <w:rFonts w:ascii="Avenir Light" w:eastAsia="Times New Roman" w:hAnsi="Avenir Light" w:cs="Times New Roman"/>
-          <w:color w:val="000000"/>
-          <w:szCs w:val="22"/>
-          <w:lang w:eastAsia="fr-FR"/>
-        </w:rPr>
-      </w:pPr>
-      <w:r>
-        <w:rPr>
-          <w:rFonts w:ascii="Avenir Light" w:eastAsia="Times New Roman" w:hAnsi="Avenir Light" w:cs="Times New Roman"/>
+      </w:pPr>
+      <w:r>
+        <w:rPr>
           <w:bCs/>
-          <w:color w:val="000000"/>
-          <w:szCs w:val="22"/>
-          <w:lang w:eastAsia="fr-FR"/>
         </w:rPr>
         <w:t>Longitude</w:t>
       </w:r>
       <w:r>
-        <w:rPr>
-          <w:rFonts w:ascii="Avenir Light" w:eastAsia="Times New Roman" w:hAnsi="Avenir Light" w:cs="Times New Roman"/>
-          <w:color w:val="000000"/>
-          <w:szCs w:val="22"/>
-          <w:lang w:eastAsia="fr-FR"/>
-        </w:rPr>
         <w:t xml:space="preserve"> : Coordonnée géographique représentant la position horizontale.</w:t>
       </w:r>
     </w:p>
     <w:p>
       <w:pPr>
-        <w:ind w:left="720"/>
-        <w:textAlignment w:val="baseline"/>
-        <w:rPr>
-          <w:rFonts w:ascii="Avenir Light" w:eastAsia="Times New Roman" w:hAnsi="Avenir Light" w:cs="Times New Roman"/>
-          <w:color w:val="000000"/>
-          <w:szCs w:val="22"/>
-          <w:lang w:eastAsia="fr-FR"/>
-        </w:rPr>
-      </w:pPr>
-    </w:p>
-    <w:p>
-      <w:pPr>
+        <w:pStyle w:val="Paragraphedeliste"/>
         <w:numPr>
           <w:ilvl w:val="0"/>
           <w:numId w:val="3"/>
         </w:numPr>
-        <w:textAlignment w:val="baseline"/>
-        <w:rPr>
-          <w:rFonts w:ascii="Avenir Light" w:eastAsia="Times New Roman" w:hAnsi="Avenir Light" w:cs="Times New Roman"/>
-          <w:color w:val="000000"/>
-          <w:szCs w:val="22"/>
-          <w:lang w:eastAsia="fr-FR"/>
-        </w:rPr>
-      </w:pPr>
-      <w:r>
-        <w:rPr>
-          <w:rFonts w:ascii="Avenir Light" w:eastAsia="Times New Roman" w:hAnsi="Avenir Light" w:cs="Times New Roman"/>
+      </w:pPr>
+      <w:r>
+        <w:rPr>
           <w:bCs/>
-          <w:color w:val="000000"/>
-          <w:szCs w:val="22"/>
-          <w:lang w:eastAsia="fr-FR"/>
         </w:rPr>
         <w:t>Speed</w:t>
       </w:r>
       <w:r>
-        <w:rPr>
-          <w:rFonts w:ascii="Avenir Light" w:eastAsia="Times New Roman" w:hAnsi="Avenir Light" w:cs="Times New Roman"/>
-          <w:color w:val="000000"/>
-          <w:szCs w:val="22"/>
-          <w:lang w:eastAsia="fr-FR"/>
-        </w:rPr>
         <w:t xml:space="preserve"> : Vitesse du bateau en kilomètres par heure.</w:t>
       </w:r>
     </w:p>
     <w:p>
       <w:pPr>
-        <w:textAlignment w:val="baseline"/>
-        <w:rPr>
-          <w:rFonts w:ascii="Avenir Light" w:eastAsia="Times New Roman" w:hAnsi="Avenir Light" w:cs="Times New Roman"/>
-          <w:color w:val="000000"/>
-          <w:szCs w:val="22"/>
-          <w:lang w:eastAsia="fr-FR"/>
-        </w:rPr>
-      </w:pPr>
-    </w:p>
-    <w:p>
-      <w:pPr>
+        <w:pStyle w:val="Paragraphedeliste"/>
         <w:numPr>
           <w:ilvl w:val="0"/>
           <w:numId w:val="3"/>
         </w:numPr>
-        <w:textAlignment w:val="baseline"/>
-        <w:rPr>
-          <w:rFonts w:ascii="Avenir Light" w:eastAsia="Times New Roman" w:hAnsi="Avenir Light" w:cs="Times New Roman"/>
-          <w:color w:val="000000"/>
-          <w:szCs w:val="22"/>
-          <w:lang w:eastAsia="fr-FR"/>
-        </w:rPr>
       </w:pPr>
       <w:proofErr w:type="spellStart"/>
       <w:r>
         <w:rPr>
-          <w:rFonts w:ascii="Avenir Light" w:eastAsia="Times New Roman" w:hAnsi="Avenir Light" w:cs="Times New Roman"/>
           <w:bCs/>
-          <w:color w:val="000000"/>
-          <w:szCs w:val="22"/>
-          <w:lang w:eastAsia="fr-FR"/>
         </w:rPr>
         <w:t>Received_at</w:t>
       </w:r>
       <w:proofErr w:type="spellEnd"/>
       <w:r>
-        <w:rPr>
-          <w:rFonts w:ascii="Avenir Light" w:eastAsia="Times New Roman" w:hAnsi="Avenir Light" w:cs="Times New Roman"/>
-          <w:color w:val="000000"/>
-          <w:szCs w:val="22"/>
-          <w:lang w:eastAsia="fr-FR"/>
-        </w:rPr>
         <w:t xml:space="preserve"> : Date et heure de réception des données.</w:t>
       </w:r>
     </w:p>
     <w:p>
       <w:pPr>
-        <w:textAlignment w:val="baseline"/>
-        <w:rPr>
-          <w:rFonts w:ascii="Avenir Light" w:eastAsia="Times New Roman" w:hAnsi="Avenir Light" w:cs="Times New Roman"/>
-          <w:color w:val="000000"/>
-          <w:szCs w:val="22"/>
-          <w:lang w:eastAsia="fr-FR"/>
-        </w:rPr>
-      </w:pPr>
-    </w:p>
-    <w:p>
-      <w:pPr>
+        <w:pStyle w:val="Paragraphedeliste"/>
         <w:numPr>
           <w:ilvl w:val="0"/>
           <w:numId w:val="3"/>
         </w:numPr>
-        <w:textAlignment w:val="baseline"/>
-        <w:rPr>
-          <w:rFonts w:ascii="Avenir Light" w:eastAsia="Times New Roman" w:hAnsi="Avenir Light" w:cs="Times New Roman"/>
-          <w:color w:val="000000"/>
-          <w:szCs w:val="22"/>
-          <w:lang w:eastAsia="fr-FR"/>
-        </w:rPr>
       </w:pPr>
       <w:proofErr w:type="spellStart"/>
       <w:r>
         <w:rPr>
-          <w:rFonts w:ascii="Avenir Light" w:eastAsia="Times New Roman" w:hAnsi="Avenir Light" w:cs="Times New Roman"/>
           <w:bCs/>
-          <w:color w:val="000000"/>
-          <w:szCs w:val="22"/>
-          <w:lang w:eastAsia="fr-FR"/>
         </w:rPr>
         <w:t>Shipname</w:t>
       </w:r>
       <w:proofErr w:type="spellEnd"/>
       <w:r>
-        <w:rPr>
-          <w:rFonts w:ascii="Avenir Light" w:eastAsia="Times New Roman" w:hAnsi="Avenir Light" w:cs="Times New Roman"/>
-          <w:color w:val="000000"/>
-          <w:szCs w:val="22"/>
-          <w:lang w:eastAsia="fr-FR"/>
-        </w:rPr>
         <w:t xml:space="preserve"> : Nom du bateau.</w:t>
       </w:r>
     </w:p>
     <w:p>
       <w:pPr>
-        <w:textAlignment w:val="baseline"/>
-        <w:rPr>
-          <w:rFonts w:ascii="Avenir Light" w:eastAsia="Times New Roman" w:hAnsi="Avenir Light" w:cs="Times New Roman"/>
-          <w:color w:val="000000"/>
-          <w:szCs w:val="22"/>
-          <w:lang w:eastAsia="fr-FR"/>
-        </w:rPr>
-      </w:pPr>
-    </w:p>
-    <w:p>
-      <w:pPr>
+        <w:pStyle w:val="Paragraphedeliste"/>
         <w:numPr>
           <w:ilvl w:val="0"/>
           <w:numId w:val="3"/>
         </w:numPr>
-        <w:spacing w:after="240"/>
-        <w:textAlignment w:val="baseline"/>
-        <w:rPr>
-          <w:rFonts w:ascii="Avenir Light" w:eastAsia="Times New Roman" w:hAnsi="Avenir Light" w:cs="Times New Roman"/>
-          <w:color w:val="000000"/>
-          <w:szCs w:val="22"/>
-          <w:lang w:eastAsia="fr-FR"/>
-        </w:rPr>
       </w:pPr>
       <w:proofErr w:type="spellStart"/>
       <w:r>
         <w:rPr>
-          <w:rFonts w:ascii="Avenir Light" w:eastAsia="Times New Roman" w:hAnsi="Avenir Light" w:cs="Times New Roman"/>
           <w:bCs/>
-          <w:color w:val="000000"/>
-          <w:szCs w:val="22"/>
-          <w:lang w:eastAsia="fr-FR"/>
         </w:rPr>
         <w:t>Shiptype</w:t>
       </w:r>
       <w:proofErr w:type="spellEnd"/>
       <w:r>
-        <w:rPr>
-          <w:rFonts w:ascii="Avenir Light" w:eastAsia="Times New Roman" w:hAnsi="Avenir Light" w:cs="Times New Roman"/>
-          <w:color w:val="000000"/>
-          <w:szCs w:val="22"/>
-          <w:lang w:eastAsia="fr-FR"/>
-        </w:rPr>
         <w:t xml:space="preserve"> : Type de bateau (ex. cargo, bateau de pêche, etc.).</w:t>
       </w:r>
     </w:p>
-    <w:p>
-      <w:pPr>
-        <w:rPr>
-          <w:rFonts w:ascii="Avenir Light" w:eastAsia="Times New Roman" w:hAnsi="Avenir Light" w:cs="Times New Roman"/>
-          <w:lang w:eastAsia="fr-FR"/>
-        </w:rPr>
-      </w:pPr>
-    </w:p>
-    <w:p>
-      <w:pPr>
-        <w:rPr>
-          <w:rFonts w:ascii="Avenir Light" w:eastAsia="Times New Roman" w:hAnsi="Avenir Light" w:cs="Times New Roman"/>
-          <w:lang w:eastAsia="fr-FR"/>
-        </w:rPr>
-      </w:pPr>
-      <w:r>
-        <w:rPr>
-          <w:rFonts w:ascii="Avenir Light" w:eastAsia="Times New Roman" w:hAnsi="Avenir Light" w:cs="Times New Roman"/>
-          <w:lang w:eastAsia="fr-FR"/>
-        </w:rPr>
+    <w:p/>
+    <w:p>
+      <w:r>
         <w:t>Les termes ont été défini par notre professeur, qui nous a fourni des données dans le format csv pour pouvoir commencer.</w:t>
       </w:r>
     </w:p>
     <w:p>
       <w:pPr>
-        <w:rPr>
-          <w:rFonts w:ascii="Avenir Light" w:eastAsia="Times New Roman" w:hAnsi="Avenir Light" w:cs="Times New Roman"/>
-          <w:lang w:eastAsia="fr-FR"/>
-        </w:rPr>
-      </w:pPr>
-    </w:p>
+        <w:ind w:right="0"/>
+      </w:pPr>
+      <w:r>
+        <w:br w:type="page"/>
+      </w:r>
+    </w:p>
+    <w:p/>
     <w:p>
       <w:pPr>
         <w:pStyle w:val="Titre1"/>
       </w:pPr>
       <w:r>
-        <w:lastRenderedPageBreak/>
         <w:t xml:space="preserve">Partie </w:t>
       </w:r>
       <w:r>
@@ -1346,14 +847,7 @@
         <w:t>Python</w:t>
       </w:r>
     </w:p>
-    <w:p>
-      <w:pPr>
-        <w:rPr>
-          <w:rFonts w:ascii="Times New Roman" w:hAnsi="Times New Roman"/>
-          <w:sz w:val="24"/>
-        </w:rPr>
-      </w:pPr>
-    </w:p>
+    <w:p/>
     <w:p>
       <w:r>
         <w:t>Python est un langage de programmation polyvalent et facile à apprendre, largement utilisé dans le développement web, l'analyse de données, le machine learning et le scrapping. Pour notre projet, nous avons utilisé plusieurs bibliothèques Python spécifiques :</w:t>
@@ -1371,8 +865,9 @@
       <w:r>
         <w:rPr>
           <w:rStyle w:val="lev"/>
-        </w:rPr>
-        <w:t>Csv</w:t>
+          <w:u w:val="single"/>
+        </w:rPr>
+        <w:t>CSV</w:t>
       </w:r>
       <w:r>
         <w:t xml:space="preserve"> : Cette bibliothèque intégrée permet de lire et d'écrire des fichiers au format CSV (Comma-Separated Values). Elle est particulièrement utile pour manipuler des données tabulaires, facilitant l'importation et l'exportation de données entre différents formats.</w:t>
@@ -1389,14 +884,9 @@
       <w:r>
         <w:rPr>
           <w:rStyle w:val="lev"/>
-        </w:rPr>
-        <w:t>Psycopg</w:t>
-      </w:r>
-      <w:r>
-        <w:rPr>
-          <w:rStyle w:val="lev"/>
-        </w:rPr>
-        <w:t>2</w:t>
+          <w:u w:val="single"/>
+        </w:rPr>
+        <w:t>Psycopg2</w:t>
       </w:r>
       <w:r>
         <w:t xml:space="preserve"> : Il s'agit d'un adaptateur PostgreSQL pour Python. Il permet de se connecter à des bases de données PostgreSQL, d'exécuter des requêtes SQL, et de gérer les transactions. Cette bibliothèque est essentielle pour stocker et manipuler les données récupérées.</w:t>
@@ -1410,14 +900,27 @@
           <w:numId w:val="13"/>
         </w:numPr>
       </w:pPr>
+      <w:proofErr w:type="spellStart"/>
       <w:r>
         <w:rPr>
           <w:rStyle w:val="lev"/>
-        </w:rPr>
-        <w:t>Sys</w:t>
-      </w:r>
-      <w:r>
-        <w:t xml:space="preserve"> : Cette bibliothèque fournit des fonctions et des variables qui interagissent avec l'interpréteur Python. Elle est souvent utilisée pour manipuler les arguments de ligne de commande, gérer les exceptions, et contrôler l'exécution du programme.</w:t>
+          <w:u w:val="single"/>
+        </w:rPr>
+        <w:t>AsyncHTMLSession</w:t>
+      </w:r>
+      <w:proofErr w:type="spellEnd"/>
+      <w:r>
+        <w:t xml:space="preserve"> : Faisant partie de la bibliothèque </w:t>
+      </w:r>
+      <w:r>
+        <w:rPr>
+          <w:rStyle w:val="CodeHTML"/>
+          <w:rFonts w:eastAsiaTheme="minorHAnsi"/>
+        </w:rPr>
+        <w:t>requests-html</w:t>
+      </w:r>
+      <w:r>
+        <w:t>, AsyncHTMLSession permet d'effectuer des requêtes HTTP de manière asynchrone, facilitant le scrapping de plusieurs pages web simultanément. Cela améliore considérablement la vitesse de collecte des données.</w:t>
       </w:r>
     </w:p>
     <w:p>
@@ -1431,11 +934,12 @@
       <w:r>
         <w:rPr>
           <w:rStyle w:val="lev"/>
-        </w:rPr>
-        <w:t>Os</w:t>
-      </w:r>
-      <w:r>
-        <w:t xml:space="preserve"> : Cette bibliothèque permet d'interagir avec le système d'exploitation. Elle offre des fonctionnalités pour manipuler les fichiers et répertoires, ce qui est utile lors de la gestion des fichiers de données et de la création de répertoires pour les résultats du projet.</w:t>
+          <w:u w:val="single"/>
+        </w:rPr>
+        <w:t>BeautifulSoup</w:t>
+      </w:r>
+      <w:r>
+        <w:t xml:space="preserve"> : C'est une bibliothèque de scrapping HTML qui permet d'extraire des données de documents HTML et XML. Elle facilite l'analyse de la structure d'une page web et l'extraction d'informations spécifiques, rendant le processus de scrapping plus efficace.</w:t>
       </w:r>
     </w:p>
     <w:p>
@@ -1449,21 +953,12 @@
       <w:r>
         <w:rPr>
           <w:rStyle w:val="lev"/>
-        </w:rPr>
-        <w:t>AsyncHTMLSession</w:t>
-      </w:r>
-      <w:r>
-        <w:t xml:space="preserve"> : Faisant partie de la bibliothèque </w:t>
-      </w:r>
-      <w:r>
-        <w:rPr>
-          <w:rStyle w:val="CodeHTML"/>
-          <w:rFonts w:eastAsiaTheme="minorHAnsi"/>
-        </w:rPr>
-        <w:t>requests-html</w:t>
-      </w:r>
-      <w:r>
-        <w:t>, AsyncHTMLSession permet d'effectuer des requêtes HTTP de manière asynchrone, facilitant le scrapping de plusieurs pages web simultanément. Cela améliore considérablement la vitesse de collecte des données.</w:t>
+          <w:u w:val="single"/>
+        </w:rPr>
+        <w:t>Asyncio</w:t>
+      </w:r>
+      <w:r>
+        <w:t xml:space="preserve"> : Cette bibliothèque est utilisée pour écrire du code concurrent en Python. Elle permet de gérer des opérations asynchrones, telles que des requêtes HTTP, ce qui est particulièrement utile lors de la collecte de données sur plusieurs sources simultanément.</w:t>
       </w:r>
     </w:p>
     <w:p>
@@ -1476,68 +971,14 @@
       </w:pPr>
       <w:r>
         <w:rPr>
-          <w:rStyle w:val="lev"/>
-        </w:rPr>
-        <w:t>BeautifulSoup</w:t>
-      </w:r>
-      <w:r>
-        <w:t xml:space="preserve"> : C'est une bibliothèque de scrapping HTML qui permet d'extraire des données de documents HTML et XML. Elle facilite l'analyse de la structure d'une page web et l'extraction d'informations spécifiques, rendant le processus de scrapping plus efficace.</w:t>
-      </w:r>
-    </w:p>
-    <w:p>
-      <w:pPr>
-        <w:pStyle w:val="Paragraphedeliste"/>
-        <w:numPr>
-          <w:ilvl w:val="0"/>
-          <w:numId w:val="13"/>
-        </w:numPr>
-      </w:pPr>
-      <w:r>
-        <w:rPr>
-          <w:rStyle w:val="lev"/>
-        </w:rPr>
-        <w:t>Asyncio</w:t>
-      </w:r>
-      <w:r>
-        <w:t xml:space="preserve"> : Cette bibliothèque est utilisée pour écrire du code concurrent en Python. Elle permet de gérer des opérations asynchrones, telles que des requêtes HTTP, ce qui est particulièrement utile lors de la collecte de données sur plusieurs sources simultanément.</w:t>
-      </w:r>
-    </w:p>
-    <w:p>
-      <w:pPr>
-        <w:pStyle w:val="Paragraphedeliste"/>
-        <w:numPr>
-          <w:ilvl w:val="0"/>
-          <w:numId w:val="13"/>
-        </w:numPr>
-        <w:rPr>
-          <w:lang w:eastAsia="fr-FR"/>
-        </w:rPr>
-      </w:pPr>
-      <w:r>
-        <w:rPr>
           <w:b/>
           <w:bCs/>
-          <w:lang w:eastAsia="fr-FR"/>
+          <w:u w:val="single"/>
         </w:rPr>
         <w:t>Folium</w:t>
       </w:r>
       <w:r>
-        <w:rPr>
-          <w:lang w:eastAsia="fr-FR"/>
-        </w:rPr>
-        <w:t xml:space="preserve"> : Folium est une bibliothèque Python qui facilite la création de cartes interactives en utilisant des données </w:t>
-      </w:r>
-      <w:r>
-        <w:rPr>
-          <w:lang w:eastAsia="fr-FR"/>
-        </w:rPr>
-        <w:t>géo spatiales</w:t>
-      </w:r>
-      <w:r>
-        <w:rPr>
-          <w:lang w:eastAsia="fr-FR"/>
-        </w:rPr>
-        <w:t>. Basée sur la bibliothèque Leaflet.js, Folium permet d'afficher des points, des lignes et des polygones sur des cartes, tout en offrant des options de personnalisation avancées. Dans notre projet, Folium a été utilisé pour visualiser les trajets maritimes des navires sur une carte du monde, permettant aux utilisateurs d'interagir avec les données de manière dynamique.</w:t>
+        <w:t xml:space="preserve"> : Folium est une bibliothèque Python qui facilite la création de cartes interactives en utilisant des données géo spatiales. Basée sur la bibliothèque Leaflet.js, Folium permet d'afficher des points, des lignes et des polygones sur des cartes, tout en offrant des options de personnalisation avancées. Dans notre projet, Folium a été utilisé pour visualiser les trajets maritimes des navires sur une carte du monde, permettant aux utilisateurs d'interagir avec les données de manière dynamique.</w:t>
       </w:r>
     </w:p>
     <w:p>
@@ -1576,9 +1017,16 @@
     </w:p>
     <w:p>
       <w:r>
+        <w:lastRenderedPageBreak/>
         <w:t>CSS (Cascading Style Sheets) est utilisé pour styliser et mettre en forme les documents HTML. Il permet de contrôler l'apparence visuelle des éléments, tels que les couleurs, les polices et les mises en page. Dans notre projet, nous avons utilisé HTML et CSS pour créer une interface utilisateur intuitive, permettant de visualiser les résultats de notre analyse de manière claire et esthétique.</w:t>
       </w:r>
     </w:p>
+    <w:p/>
+    <w:p/>
+    <w:p/>
+    <w:p/>
+    <w:p/>
+    <w:p/>
     <w:p/>
     <w:p>
       <w:pPr>
@@ -1607,62 +1055,6 @@
     <w:p/>
     <w:p/>
     <w:p>
-      <w:pPr>
-        <w:pStyle w:val="Titre2"/>
-      </w:pPr>
-      <w:r>
-        <w:t>Fichiers CSV</w:t>
-      </w:r>
-    </w:p>
-    <w:p>
-      <w:pPr>
-        <w:pStyle w:val="Titre3"/>
-      </w:pPr>
-      <w:r>
-        <w:t>Données en CSV</w:t>
-      </w:r>
-    </w:p>
-    <w:p/>
-    <w:p/>
-    <w:p>
-      <w:pPr>
-        <w:rPr>
-          <w:lang w:eastAsia="fr-FR"/>
-        </w:rPr>
-      </w:pPr>
-      <w:r>
-        <w:rPr>
-          <w:lang w:eastAsia="fr-FR"/>
-        </w:rPr>
-        <w:t xml:space="preserve">Un fichier CSV (Comma-Separated Values) est un format de fichier texte utilisé pour stocker des données tabulaires, comme celles que l’on trouve dans des tableaux ou des feuilles de calcul. Chaque ligne du fichier représente une entrée (ou un enregistrement), et les colonnes sont </w:t>
-      </w:r>
-      <w:r>
-        <w:rPr>
-          <w:lang w:eastAsia="fr-FR"/>
-        </w:rPr>
-        <w:t>séparés</w:t>
-      </w:r>
-      <w:r>
-        <w:rPr>
-          <w:lang w:eastAsia="fr-FR"/>
-        </w:rPr>
-        <w:t xml:space="preserve"> par des virgules (ou d'autres délimiteurs, comme des points-virgules)</w:t>
-      </w:r>
-      <w:r>
-        <w:rPr>
-          <w:lang w:eastAsia="fr-FR"/>
-        </w:rPr>
-        <w:t>.</w:t>
-      </w:r>
-    </w:p>
-    <w:p>
-      <w:pPr>
-        <w:rPr>
-          <w:lang w:eastAsia="fr-FR"/>
-        </w:rPr>
-      </w:pPr>
-    </w:p>
-    <w:p>
       <w:r>
         <w:br w:type="page"/>
       </w:r>
@@ -1684,367 +1076,226 @@
         <w:t>Conversion des données</w:t>
       </w:r>
     </w:p>
-    <w:p>
-      <w:r>
-        <w:t>Pour pouvoir mettre les données CSV reçu de la part de notre professeur, Nous avons dû convertir les données reçues pour pouvoir les implémentés dans une base de données SQL.</w:t>
-      </w:r>
-    </w:p>
-    <w:p/>
-    <w:p>
-      <w:pPr>
-        <w:pStyle w:val="Titre3"/>
-      </w:pPr>
-      <w:r>
-        <w:t>Fonction de conversion</w:t>
-      </w:r>
-    </w:p>
-    <w:p/>
-    <w:p>
-      <w:r>
-        <w:t>Pour pouvoir avoir des données exploitables, nous devons nous assurer que tout le monde puisse visualiser les mêmes données peut import ou ils se trouvent. C’est pourquoi nous avons dû réaliser des fonctions permettant la conversion des données en des données universel et lisibles par chaque machine. (</w:t>
-      </w:r>
-      <w:r>
-        <w:fldChar w:fldCharType="begin"/>
-      </w:r>
-      <w:r>
-        <w:instrText xml:space="preserve"> REF _Ref180481921 \h </w:instrText>
-      </w:r>
-      <w:r>
-        <w:fldChar w:fldCharType="separate"/>
-      </w:r>
-      <w:r>
-        <w:t xml:space="preserve">Figure </w:t>
-      </w:r>
-      <w:r>
-        <w:rPr>
-          <w:noProof/>
-        </w:rPr>
-        <w:t>a</w:t>
-      </w:r>
-      <w:r>
-        <w:fldChar w:fldCharType="end"/>
-      </w:r>
-      <w:r>
-        <w:t>)</w:t>
-      </w:r>
-    </w:p>
-    <w:p/>
-    <w:p>
-      <w:pPr>
-        <w:pStyle w:val="Titre3"/>
-      </w:pPr>
-      <w:r>
-        <w:t>Création des tables SQL</w:t>
-      </w:r>
-    </w:p>
-    <w:p/>
-    <w:p>
-      <w:r>
-        <w:t>Notre script Python nous permet de nous connecter à la base de données et d’interagir avec elle directement depuis celui-ci ce qui nous permet de créer des tables pour pouvoir accueillir les données directement dans le script. (</w:t>
-      </w:r>
-      <w:r>
-        <w:fldChar w:fldCharType="begin"/>
-      </w:r>
-      <w:r>
-        <w:instrText xml:space="preserve"> REF _Ref180481787 \h </w:instrText>
-      </w:r>
-      <w:r>
-        <w:fldChar w:fldCharType="separate"/>
-      </w:r>
-      <w:r>
-        <w:t xml:space="preserve">Figure </w:t>
-      </w:r>
-      <w:r>
-        <w:rPr>
-          <w:noProof/>
-        </w:rPr>
-        <w:t>b</w:t>
-      </w:r>
-      <w:r>
-        <w:fldChar w:fldCharType="end"/>
-      </w:r>
-      <w:r>
-        <w:t>)</w:t>
-      </w:r>
-    </w:p>
-    <w:p/>
-    <w:p/>
-    <w:p/>
-    <w:p/>
-    <w:p/>
-    <w:p/>
-    <w:p>
+    <w:p/>
+    <w:p>
+      <w:r>
+        <w:t xml:space="preserve">Pour pouvoir avoir des données exploitables, nous devons nous assurer que tout le monde puisse visualiser les mêmes données peut import ou ils se trouvent. C’est pourquoi nous avons dû réaliser des fonctions permettant la conversion des </w:t>
+      </w:r>
+      <w:proofErr w:type="gramStart"/>
+      <w:r>
+        <w:t xml:space="preserve">données </w:t>
+      </w:r>
+      <w:r>
+        <w:t xml:space="preserve"> </w:t>
+      </w:r>
       <w:bookmarkStart w:id="0" w:name="_GoBack"/>
       <w:bookmarkEnd w:id="0"/>
-    </w:p>
-    <w:p/>
-    <w:p/>
-    <w:p/>
-    <w:p/>
-    <w:p/>
-    <w:p/>
-    <w:p/>
-    <w:p/>
-    <w:p/>
-    <w:p/>
-    <w:p/>
-    <w:p/>
-    <w:p/>
-    <w:p/>
-    <w:p/>
-    <w:p/>
-    <w:p/>
-    <w:p/>
-    <w:p/>
-    <w:p>
-      <w:pPr>
-        <w:rPr>
-          <w:rFonts w:ascii="Avenir Light" w:hAnsi="Avenir Light"/>
-          <w:color w:val="44546A" w:themeColor="text2"/>
-          <w:sz w:val="18"/>
-          <w:szCs w:val="18"/>
-        </w:rPr>
-      </w:pPr>
-    </w:p>
+      <w:r>
+        <w:t>en</w:t>
+      </w:r>
+      <w:proofErr w:type="gramEnd"/>
+      <w:r>
+        <w:t xml:space="preserve"> des données universel et lisibles par chaque machine. (</w:t>
+      </w:r>
+      <w:r>
+        <w:fldChar w:fldCharType="begin"/>
+      </w:r>
+      <w:r>
+        <w:instrText xml:space="preserve"> REF _Ref180481921 \h </w:instrText>
+      </w:r>
+      <w:r>
+        <w:fldChar w:fldCharType="separate"/>
+      </w:r>
+      <w:r>
+        <w:t xml:space="preserve">Figure </w:t>
+      </w:r>
+      <w:r>
+        <w:rPr>
+          <w:noProof/>
+        </w:rPr>
+        <w:t>a</w:t>
+      </w:r>
+      <w:r>
+        <w:fldChar w:fldCharType="end"/>
+      </w:r>
+      <w:r>
+        <w:t>)</w:t>
+      </w:r>
+    </w:p>
+    <w:p/>
+    <w:p>
+      <w:pPr>
+        <w:pStyle w:val="Titre2"/>
+      </w:pPr>
+      <w:r>
+        <w:t>Création des tables SQL</w:t>
+      </w:r>
+    </w:p>
+    <w:p/>
+    <w:p>
+      <w:r>
+        <w:t>Notre script Python nous permet de nous connecter à la base de données et d’interagir avec elle directement depuis celui-ci ce qui nous permet de créer des tables pour pouvoir accueillir les données directement dans le script. (</w:t>
+      </w:r>
+      <w:r>
+        <w:fldChar w:fldCharType="begin"/>
+      </w:r>
+      <w:r>
+        <w:instrText xml:space="preserve"> REF _Ref180481787 \h </w:instrText>
+      </w:r>
+      <w:r>
+        <w:fldChar w:fldCharType="separate"/>
+      </w:r>
+      <w:r>
+        <w:t>Fig</w:t>
+      </w:r>
+      <w:r>
+        <w:t>u</w:t>
+      </w:r>
+      <w:r>
+        <w:t xml:space="preserve">re </w:t>
+      </w:r>
+      <w:r>
+        <w:rPr>
+          <w:noProof/>
+        </w:rPr>
+        <w:t>b</w:t>
+      </w:r>
+      <w:r>
+        <w:fldChar w:fldCharType="end"/>
+      </w:r>
+      <w:r>
+        <w:t>)</w:t>
+      </w:r>
+      <w:r>
+        <w:t>.</w:t>
+      </w:r>
+    </w:p>
+    <w:p/>
+    <w:p/>
+    <w:p/>
+    <w:p/>
+    <w:p/>
+    <w:p/>
+    <w:p/>
+    <w:p/>
+    <w:p/>
+    <w:p/>
+    <w:p/>
+    <w:p/>
+    <w:p/>
+    <w:p/>
+    <w:p/>
+    <w:p/>
+    <w:p/>
+    <w:p/>
+    <w:p/>
+    <w:p/>
+    <w:p/>
+    <w:p/>
+    <w:p/>
+    <w:p/>
+    <w:p/>
+    <w:p/>
+    <w:p/>
+    <w:p/>
+    <w:p/>
     <w:p>
       <w:pPr>
         <w:pStyle w:val="Paragraphedeliste"/>
-        <w:rPr>
-          <w:rFonts w:ascii="Avenir Light" w:hAnsi="Avenir Light"/>
-          <w:color w:val="44546A" w:themeColor="text2"/>
-          <w:sz w:val="18"/>
-          <w:szCs w:val="18"/>
-        </w:rPr>
       </w:pPr>
     </w:p>
     <w:p>
       <w:pPr>
         <w:pStyle w:val="Paragraphedeliste"/>
-        <w:rPr>
-          <w:rFonts w:ascii="Avenir Light" w:hAnsi="Avenir Light"/>
-          <w:color w:val="44546A" w:themeColor="text2"/>
-          <w:sz w:val="18"/>
-          <w:szCs w:val="18"/>
-        </w:rPr>
       </w:pPr>
     </w:p>
     <w:p>
       <w:pPr>
         <w:pStyle w:val="Paragraphedeliste"/>
-        <w:rPr>
-          <w:rFonts w:ascii="Avenir Light" w:hAnsi="Avenir Light"/>
-          <w:color w:val="44546A" w:themeColor="text2"/>
-          <w:sz w:val="18"/>
-          <w:szCs w:val="18"/>
-        </w:rPr>
       </w:pPr>
     </w:p>
     <w:p>
       <w:pPr>
         <w:pStyle w:val="Paragraphedeliste"/>
-        <w:rPr>
-          <w:rFonts w:ascii="Avenir Light" w:hAnsi="Avenir Light"/>
-          <w:color w:val="44546A" w:themeColor="text2"/>
-          <w:sz w:val="18"/>
-          <w:szCs w:val="18"/>
-        </w:rPr>
       </w:pPr>
     </w:p>
     <w:p>
       <w:pPr>
         <w:pStyle w:val="Paragraphedeliste"/>
-        <w:rPr>
-          <w:rFonts w:ascii="Avenir Light" w:hAnsi="Avenir Light"/>
-          <w:color w:val="44546A" w:themeColor="text2"/>
-          <w:sz w:val="18"/>
-          <w:szCs w:val="18"/>
-        </w:rPr>
       </w:pPr>
     </w:p>
     <w:p>
       <w:pPr>
         <w:pStyle w:val="Paragraphedeliste"/>
-        <w:rPr>
-          <w:rFonts w:ascii="Avenir Light" w:hAnsi="Avenir Light"/>
-          <w:color w:val="44546A" w:themeColor="text2"/>
-          <w:sz w:val="18"/>
-          <w:szCs w:val="18"/>
-        </w:rPr>
       </w:pPr>
     </w:p>
     <w:p>
       <w:pPr>
         <w:pStyle w:val="Paragraphedeliste"/>
-        <w:rPr>
-          <w:rFonts w:ascii="Avenir Light" w:hAnsi="Avenir Light"/>
-          <w:color w:val="44546A" w:themeColor="text2"/>
-          <w:sz w:val="18"/>
-          <w:szCs w:val="18"/>
-        </w:rPr>
       </w:pPr>
     </w:p>
     <w:p>
       <w:pPr>
         <w:pStyle w:val="Paragraphedeliste"/>
-        <w:rPr>
-          <w:rFonts w:ascii="Avenir Light" w:hAnsi="Avenir Light"/>
-          <w:color w:val="44546A" w:themeColor="text2"/>
-          <w:sz w:val="18"/>
-          <w:szCs w:val="18"/>
-        </w:rPr>
       </w:pPr>
     </w:p>
     <w:p>
       <w:pPr>
         <w:pStyle w:val="Paragraphedeliste"/>
-        <w:rPr>
-          <w:rFonts w:ascii="Avenir Light" w:hAnsi="Avenir Light"/>
-          <w:color w:val="44546A" w:themeColor="text2"/>
-          <w:sz w:val="18"/>
-          <w:szCs w:val="18"/>
-        </w:rPr>
       </w:pPr>
     </w:p>
     <w:p>
       <w:pPr>
         <w:pStyle w:val="Paragraphedeliste"/>
-        <w:rPr>
-          <w:rFonts w:ascii="Avenir Light" w:hAnsi="Avenir Light"/>
-          <w:color w:val="44546A" w:themeColor="text2"/>
-          <w:sz w:val="18"/>
-          <w:szCs w:val="18"/>
-        </w:rPr>
       </w:pPr>
     </w:p>
     <w:p>
       <w:pPr>
         <w:pStyle w:val="Paragraphedeliste"/>
-        <w:rPr>
-          <w:rFonts w:ascii="Avenir Light" w:hAnsi="Avenir Light"/>
-          <w:color w:val="44546A" w:themeColor="text2"/>
-          <w:sz w:val="18"/>
-          <w:szCs w:val="18"/>
-        </w:rPr>
       </w:pPr>
     </w:p>
     <w:p>
       <w:pPr>
         <w:pStyle w:val="Paragraphedeliste"/>
-        <w:rPr>
-          <w:rFonts w:ascii="Avenir Light" w:hAnsi="Avenir Light"/>
-          <w:color w:val="44546A" w:themeColor="text2"/>
-          <w:sz w:val="18"/>
-          <w:szCs w:val="18"/>
-        </w:rPr>
       </w:pPr>
     </w:p>
     <w:p>
       <w:pPr>
         <w:pStyle w:val="Paragraphedeliste"/>
-        <w:rPr>
-          <w:rFonts w:ascii="Avenir Light" w:hAnsi="Avenir Light"/>
-          <w:color w:val="44546A" w:themeColor="text2"/>
-          <w:sz w:val="18"/>
-          <w:szCs w:val="18"/>
-        </w:rPr>
       </w:pPr>
     </w:p>
     <w:p>
       <w:pPr>
         <w:pStyle w:val="Paragraphedeliste"/>
-        <w:rPr>
-          <w:rFonts w:ascii="Avenir Light" w:hAnsi="Avenir Light"/>
-          <w:color w:val="44546A" w:themeColor="text2"/>
-          <w:sz w:val="18"/>
-          <w:szCs w:val="18"/>
-        </w:rPr>
       </w:pPr>
     </w:p>
     <w:p>
       <w:pPr>
         <w:pStyle w:val="Paragraphedeliste"/>
-        <w:rPr>
-          <w:rFonts w:ascii="Avenir Light" w:hAnsi="Avenir Light"/>
-          <w:color w:val="44546A" w:themeColor="text2"/>
-          <w:sz w:val="18"/>
-          <w:szCs w:val="18"/>
-        </w:rPr>
-      </w:pPr>
-    </w:p>
-    <w:p/>
-    <w:p>
-      <w:pPr>
-        <w:rPr>
-          <w:rFonts w:ascii="Avenir Light" w:hAnsi="Avenir Light"/>
-        </w:rPr>
-      </w:pPr>
-    </w:p>
-    <w:p>
-      <w:pPr>
-        <w:rPr>
-          <w:rFonts w:ascii="Avenir Light" w:hAnsi="Avenir Light"/>
-          <w:sz w:val="18"/>
-          <w:szCs w:val="18"/>
-        </w:rPr>
-      </w:pPr>
-    </w:p>
-    <w:p>
-      <w:pPr>
-        <w:rPr>
-          <w:rFonts w:ascii="Avenir Light" w:hAnsi="Avenir Light"/>
-          <w:sz w:val="18"/>
-          <w:szCs w:val="18"/>
-        </w:rPr>
-      </w:pPr>
-      <w:r>
-        <w:rPr>
-          <w:rFonts w:ascii="Avenir Light" w:hAnsi="Avenir Light"/>
-          <w:sz w:val="18"/>
-          <w:szCs w:val="18"/>
-        </w:rPr>
+      </w:pPr>
+    </w:p>
+    <w:p/>
+    <w:p/>
+    <w:p/>
+    <w:p>
+      <w:r>
         <w:br w:type="page"/>
       </w:r>
     </w:p>
     <w:p>
-      <w:pPr>
-        <w:jc w:val="center"/>
-        <w:rPr>
-          <w:rFonts w:ascii="Avenir Medium" w:hAnsi="Avenir Medium"/>
-          <w:sz w:val="32"/>
-          <w:szCs w:val="18"/>
-        </w:rPr>
-      </w:pPr>
-      <w:r>
-        <w:rPr>
-          <w:rFonts w:ascii="Avenir Medium" w:hAnsi="Avenir Medium"/>
-          <w:sz w:val="32"/>
-          <w:szCs w:val="18"/>
-        </w:rPr>
+      <w:r>
         <w:lastRenderedPageBreak/>
         <w:t>ANNEXE</w:t>
       </w:r>
     </w:p>
-    <w:p>
-      <w:pPr>
-        <w:jc w:val="center"/>
-        <w:rPr>
-          <w:rFonts w:ascii="Avenir Medium" w:hAnsi="Avenir Medium"/>
-          <w:sz w:val="32"/>
-          <w:szCs w:val="18"/>
-        </w:rPr>
-      </w:pPr>
-    </w:p>
-    <w:p>
-      <w:pPr>
-        <w:keepNext/>
-        <w:jc w:val="center"/>
-      </w:pPr>
+    <w:p/>
+    <w:p>
       <w:r>
         <w:rPr>
           <w:noProof/>
         </w:rPr>
         <w:drawing>
-          <wp:inline distT="0" distB="0" distL="0" distR="0" wp14:anchorId="58E93B39" wp14:editId="0691DA85">
+          <wp:inline distT="0" distB="0" distL="0" distR="0" wp14:anchorId="6E0C229D" wp14:editId="6298CD4E">
             <wp:extent cx="3520800" cy="3600000"/>
             <wp:effectExtent l="0" t="0" r="0" b="0"/>
             <wp:docPr id="13" name="Image 13"/>
@@ -2059,7 +1310,7 @@
                     <pic:cNvPicPr/>
                   </pic:nvPicPr>
                   <pic:blipFill>
-                    <a:blip r:embed="rId6" cstate="print">
+                    <a:blip r:embed="rId7" cstate="print">
                       <a:extLst>
                         <a:ext uri="{28A0092B-C50C-407E-A947-70E740481C1C}">
                           <a14:useLocalDpi xmlns:a14="http://schemas.microsoft.com/office/drawing/2010/main" val="0"/>
@@ -2089,51 +1340,33 @@
     <w:p>
       <w:pPr>
         <w:pStyle w:val="Lgende"/>
-        <w:jc w:val="center"/>
       </w:pPr>
       <w:bookmarkStart w:id="1" w:name="_Ref180481921"/>
       <w:bookmarkStart w:id="2" w:name="_Ref180486232"/>
       <w:r>
         <w:t xml:space="preserve">Figure </w:t>
       </w:r>
-      <w:r>
-        <w:fldChar w:fldCharType="begin"/>
-      </w:r>
-      <w:r>
-        <w:instrText xml:space="preserve"> SEQ Figure \* alphabetic </w:instrText>
-      </w:r>
-      <w:r>
-        <w:fldChar w:fldCharType="separate"/>
-      </w:r>
+      <w:fldSimple w:instr=" SEQ Figure \* alphabetic ">
+        <w:r>
+          <w:rPr>
+            <w:noProof/>
+          </w:rPr>
+          <w:t>a</w:t>
+        </w:r>
+      </w:fldSimple>
+      <w:bookmarkEnd w:id="1"/>
+      <w:r>
+        <w:t xml:space="preserve"> : Fonctions de conversion</w:t>
+      </w:r>
+      <w:bookmarkEnd w:id="2"/>
+    </w:p>
+    <w:p>
       <w:r>
         <w:rPr>
           <w:noProof/>
         </w:rPr>
-        <w:t>a</w:t>
-      </w:r>
-      <w:r>
-        <w:fldChar w:fldCharType="end"/>
-      </w:r>
-      <w:bookmarkEnd w:id="1"/>
-      <w:r>
-        <w:t xml:space="preserve"> : Fonctions de conversion</w:t>
-      </w:r>
-      <w:bookmarkEnd w:id="2"/>
-    </w:p>
-    <w:p>
-      <w:pPr>
-        <w:keepNext/>
-        <w:jc w:val="center"/>
-      </w:pPr>
-      <w:r>
-        <w:rPr>
-          <w:rFonts w:ascii="Avenir Light" w:hAnsi="Avenir Light"/>
-          <w:noProof/>
-          <w:sz w:val="18"/>
-          <w:szCs w:val="18"/>
-        </w:rPr>
         <w:drawing>
-          <wp:inline distT="0" distB="0" distL="0" distR="0">
+          <wp:inline distT="0" distB="0" distL="0" distR="0" wp14:anchorId="1B09154F" wp14:editId="468347B9">
             <wp:extent cx="4327200" cy="3600000"/>
             <wp:effectExtent l="0" t="0" r="3810" b="0"/>
             <wp:docPr id="3" name="Image 3"/>
@@ -2148,7 +1381,7 @@
                     <pic:cNvPicPr/>
                   </pic:nvPicPr>
                   <pic:blipFill>
-                    <a:blip r:embed="rId7" cstate="print">
+                    <a:blip r:embed="rId8" cstate="print">
                       <a:extLst>
                         <a:ext uri="{28A0092B-C50C-407E-A947-70E740481C1C}">
                           <a14:useLocalDpi xmlns:a14="http://schemas.microsoft.com/office/drawing/2010/main" val="0"/>
@@ -2178,7 +1411,6 @@
     <w:p>
       <w:pPr>
         <w:pStyle w:val="Lgende"/>
-        <w:jc w:val="center"/>
         <w:rPr>
           <w:rFonts w:ascii="Avenir Light" w:hAnsi="Avenir Light"/>
         </w:rPr>
@@ -2187,24 +1419,14 @@
       <w:r>
         <w:t xml:space="preserve">Figure </w:t>
       </w:r>
-      <w:r>
-        <w:fldChar w:fldCharType="begin"/>
-      </w:r>
-      <w:r>
-        <w:instrText xml:space="preserve"> SEQ Figure \* alphabetic </w:instrText>
-      </w:r>
-      <w:r>
-        <w:fldChar w:fldCharType="separate"/>
-      </w:r>
-      <w:r>
-        <w:rPr>
-          <w:noProof/>
-        </w:rPr>
-        <w:t>b</w:t>
-      </w:r>
-      <w:r>
-        <w:fldChar w:fldCharType="end"/>
-      </w:r>
+      <w:fldSimple w:instr=" SEQ Figure \* alphabetic ">
+        <w:r>
+          <w:rPr>
+            <w:noProof/>
+          </w:rPr>
+          <w:t>b</w:t>
+        </w:r>
+      </w:fldSimple>
       <w:bookmarkEnd w:id="3"/>
       <w:r>
         <w:t xml:space="preserve"> : Fonction création de table SQL</w:t>
@@ -2213,7 +1435,9 @@
     <w:sectPr>
       <w:pgSz w:w="11900" w:h="16840"/>
       <w:pgMar w:top="1417" w:right="1417" w:bottom="1417" w:left="1417" w:header="708" w:footer="708" w:gutter="0"/>
+      <w:pgNumType w:start="0"/>
       <w:cols w:space="708"/>
+      <w:titlePg/>
       <w:docGrid w:linePitch="360"/>
     </w:sectPr>
   </w:body>
@@ -2221,7 +1445,7 @@
 </file>
 
 <file path=word/numbering.xml><?xml version="1.0" encoding="utf-8"?>
-<w:numbering xmlns:wpc="http://schemas.microsoft.com/office/word/2010/wordprocessingCanvas" xmlns:cx="http://schemas.microsoft.com/office/drawing/2014/chartex" xmlns:cx1="http://schemas.microsoft.com/office/drawing/2015/9/8/chartex" xmlns:cx2="http://schemas.microsoft.com/office/drawing/2015/10/21/chartex" xmlns:cx3="http://schemas.microsoft.com/office/drawing/2016/5/9/chartex" xmlns:cx4="http://schemas.microsoft.com/office/drawing/2016/5/10/chartex" xmlns:cx5="http://schemas.microsoft.com/office/drawing/2016/5/11/chartex" xmlns:cx6="http://schemas.microsoft.com/office/drawing/2016/5/12/chartex" xmlns:cx7="http://schemas.microsoft.com/office/drawing/2016/5/13/chartex" xmlns:cx8="http://schemas.microsoft.com/office/drawing/2016/5/14/chartex" xmlns:mc="http://schemas.openxmlformats.org/markup-compatibility/2006" xmlns:aink="http://schemas.microsoft.com/office/drawing/2016/ink" xmlns:am3d="http://schemas.microsoft.com/office/drawing/2017/model3d" xmlns:o="urn:schemas-microsoft-com:office:office" xmlns:r="http://schemas.openxmlformats.org/officeDocument/2006/relationships" xmlns:m="http://schemas.openxmlformats.org/officeDocument/2006/math" xmlns:v="urn:schemas-microsoft-com:vml" xmlns:wp14="http://schemas.microsoft.com/office/word/2010/wordprocessingDrawing" xmlns:wp="http://schemas.openxmlformats.org/drawingml/2006/wordprocessingDrawing" xmlns:w10="urn:schemas-microsoft-com:office:word" xmlns:w="http://schemas.openxmlformats.org/wordprocessingml/2006/main" xmlns:w14="http://schemas.microsoft.com/office/word/2010/wordml" xmlns:w15="http://schemas.microsoft.com/office/word/2012/wordml" xmlns:w16cid="http://schemas.microsoft.com/office/word/2016/wordml/cid" xmlns:w16se="http://schemas.microsoft.com/office/word/2015/wordml/symex" xmlns:wpg="http://schemas.microsoft.com/office/word/2010/wordprocessingGroup" xmlns:wpi="http://schemas.microsoft.com/office/word/2010/wordprocessingInk" xmlns:wne="http://schemas.microsoft.com/office/word/2006/wordml" xmlns:wps="http://schemas.microsoft.com/office/word/2010/wordprocessingShape" mc:Ignorable="w14 w15 w16se w16cid wp14">
+<w:numbering xmlns:wpc="http://schemas.microsoft.com/office/word/2010/wordprocessingCanvas" xmlns:cx="http://schemas.microsoft.com/office/drawing/2014/chartex" xmlns:mc="http://schemas.openxmlformats.org/markup-compatibility/2006" xmlns:o="urn:schemas-microsoft-com:office:office" xmlns:r="http://schemas.openxmlformats.org/officeDocument/2006/relationships" xmlns:m="http://schemas.openxmlformats.org/officeDocument/2006/math" xmlns:v="urn:schemas-microsoft-com:vml" xmlns:wp14="http://schemas.microsoft.com/office/word/2010/wordprocessingDrawing" xmlns:wp="http://schemas.openxmlformats.org/drawingml/2006/wordprocessingDrawing" xmlns:w10="urn:schemas-microsoft-com:office:word" xmlns:w="http://schemas.openxmlformats.org/wordprocessingml/2006/main" xmlns:w14="http://schemas.microsoft.com/office/word/2010/wordml" xmlns:w15="http://schemas.microsoft.com/office/word/2012/wordml" xmlns:w16se="http://schemas.microsoft.com/office/word/2015/wordml/symex" xmlns:wpg="http://schemas.microsoft.com/office/word/2010/wordprocessingGroup" xmlns:wpi="http://schemas.microsoft.com/office/word/2010/wordprocessingInk" xmlns:wne="http://schemas.microsoft.com/office/word/2006/wordml" xmlns:wps="http://schemas.microsoft.com/office/word/2010/wordprocessingShape" mc:Ignorable="w14 w15 w16se wp14">
   <w:abstractNum w:abstractNumId="0" w15:restartNumberingAfterBreak="0">
     <w:nsid w:val="0368696C"/>
     <w:multiLevelType w:val="multilevel"/>
@@ -3680,7 +2904,7 @@
 </file>
 
 <file path=word/styles.xml><?xml version="1.0" encoding="utf-8"?>
-<w:styles xmlns:mc="http://schemas.openxmlformats.org/markup-compatibility/2006" xmlns:r="http://schemas.openxmlformats.org/officeDocument/2006/relationships" xmlns:w="http://schemas.openxmlformats.org/wordprocessingml/2006/main" xmlns:w14="http://schemas.microsoft.com/office/word/2010/wordml" xmlns:w15="http://schemas.microsoft.com/office/word/2012/wordml" xmlns:w16cid="http://schemas.microsoft.com/office/word/2016/wordml/cid" xmlns:w16se="http://schemas.microsoft.com/office/word/2015/wordml/symex" mc:Ignorable="w14 w15 w16se w16cid">
+<w:styles xmlns:mc="http://schemas.openxmlformats.org/markup-compatibility/2006" xmlns:r="http://schemas.openxmlformats.org/officeDocument/2006/relationships" xmlns:w="http://schemas.openxmlformats.org/wordprocessingml/2006/main" xmlns:w14="http://schemas.microsoft.com/office/word/2010/wordml" xmlns:w15="http://schemas.microsoft.com/office/word/2012/wordml" xmlns:w16se="http://schemas.microsoft.com/office/word/2015/wordml/symex" mc:Ignorable="w14 w15 w16se">
   <w:docDefaults>
     <w:rPrDefault>
       <w:rPr>
@@ -3692,7 +2916,7 @@
     </w:rPrDefault>
     <w:pPrDefault/>
   </w:docDefaults>
-  <w:latentStyles w:defLockedState="0" w:defUIPriority="99" w:defSemiHidden="0" w:defUnhideWhenUsed="0" w:defQFormat="0" w:count="375">
+  <w:latentStyles w:defLockedState="0" w:defUIPriority="99" w:defSemiHidden="0" w:defUnhideWhenUsed="0" w:defQFormat="0" w:count="371">
     <w:lsdException w:name="Normal" w:uiPriority="0" w:qFormat="1"/>
     <w:lsdException w:name="heading 1" w:uiPriority="9" w:qFormat="1"/>
     <w:lsdException w:name="heading 2" w:semiHidden="1" w:uiPriority="9" w:unhideWhenUsed="1" w:qFormat="1"/>
@@ -4064,21 +3288,17 @@
     <w:lsdException w:name="List Table 5 Dark Accent 6" w:uiPriority="50"/>
     <w:lsdException w:name="List Table 6 Colorful Accent 6" w:uiPriority="51"/>
     <w:lsdException w:name="List Table 7 Colorful Accent 6" w:uiPriority="52"/>
-    <w:lsdException w:name="Mention" w:semiHidden="1" w:unhideWhenUsed="1"/>
-    <w:lsdException w:name="Smart Hyperlink" w:semiHidden="1" w:unhideWhenUsed="1"/>
-    <w:lsdException w:name="Hashtag" w:semiHidden="1" w:unhideWhenUsed="1"/>
-    <w:lsdException w:name="Unresolved Mention" w:semiHidden="1" w:unhideWhenUsed="1"/>
   </w:latentStyles>
   <w:style w:type="paragraph" w:default="1" w:styleId="Normal">
     <w:name w:val="Normal"/>
     <w:qFormat/>
-    <w:rsid w:val="006F5F92"/>
+    <w:rsid w:val="000B0E94"/>
     <w:pPr>
       <w:ind w:right="284"/>
     </w:pPr>
     <w:rPr>
       <w:rFonts w:ascii="Avenir Book" w:hAnsi="Avenir Book"/>
-      <w:sz w:val="22"/>
+      <w:lang w:eastAsia="fr-FR"/>
     </w:rPr>
   </w:style>
   <w:style w:type="paragraph" w:styleId="Titre1">
@@ -4219,7 +3439,6 @@
     </w:pPr>
     <w:rPr>
       <w:rFonts w:ascii="Times New Roman" w:eastAsia="Times New Roman" w:hAnsi="Times New Roman" w:cs="Times New Roman"/>
-      <w:lang w:eastAsia="fr-FR"/>
     </w:rPr>
   </w:style>
   <w:style w:type="character" w:customStyle="1" w:styleId="apple-tab-span">
@@ -4465,7 +3684,791 @@
       <w:sz w:val="22"/>
     </w:rPr>
   </w:style>
+  <w:style w:type="paragraph" w:styleId="Titre">
+    <w:name w:val="Title"/>
+    <w:basedOn w:val="Normal"/>
+    <w:next w:val="Normal"/>
+    <w:link w:val="TitreCar"/>
+    <w:uiPriority w:val="10"/>
+    <w:qFormat/>
+    <w:rsid w:val="000B0E94"/>
+    <w:pPr>
+      <w:contextualSpacing/>
+    </w:pPr>
+    <w:rPr>
+      <w:rFonts w:eastAsiaTheme="majorEastAsia" w:cstheme="majorBidi"/>
+      <w:spacing w:val="-10"/>
+      <w:kern w:val="28"/>
+      <w:sz w:val="56"/>
+      <w:szCs w:val="56"/>
+    </w:rPr>
+  </w:style>
+  <w:style w:type="character" w:customStyle="1" w:styleId="TitreCar">
+    <w:name w:val="Titre Car"/>
+    <w:basedOn w:val="Policepardfaut"/>
+    <w:link w:val="Titre"/>
+    <w:uiPriority w:val="10"/>
+    <w:rsid w:val="000B0E94"/>
+    <w:rPr>
+      <w:rFonts w:ascii="Avenir Book" w:eastAsiaTheme="majorEastAsia" w:hAnsi="Avenir Book" w:cstheme="majorBidi"/>
+      <w:spacing w:val="-10"/>
+      <w:kern w:val="28"/>
+      <w:sz w:val="56"/>
+      <w:szCs w:val="56"/>
+      <w:lang w:eastAsia="fr-FR"/>
+    </w:rPr>
+  </w:style>
+  <w:style w:type="paragraph" w:styleId="Sansinterligne">
+    <w:name w:val="No Spacing"/>
+    <w:link w:val="SansinterligneCar"/>
+    <w:uiPriority w:val="1"/>
+    <w:qFormat/>
+    <w:rsid w:val="000B0E94"/>
+    <w:rPr>
+      <w:rFonts w:eastAsiaTheme="minorEastAsia"/>
+      <w:sz w:val="22"/>
+      <w:szCs w:val="22"/>
+      <w:lang w:eastAsia="fr-FR"/>
+    </w:rPr>
+  </w:style>
+  <w:style w:type="character" w:customStyle="1" w:styleId="SansinterligneCar">
+    <w:name w:val="Sans interligne Car"/>
+    <w:basedOn w:val="Policepardfaut"/>
+    <w:link w:val="Sansinterligne"/>
+    <w:uiPriority w:val="1"/>
+    <w:rsid w:val="000B0E94"/>
+    <w:rPr>
+      <w:rFonts w:eastAsiaTheme="minorEastAsia"/>
+      <w:sz w:val="22"/>
+      <w:szCs w:val="22"/>
+      <w:lang w:eastAsia="fr-FR"/>
+    </w:rPr>
+  </w:style>
 </w:styles>
+</file>
+
+<file path=word/glossary/document.xml><?xml version="1.0" encoding="utf-8"?>
+<w:glossaryDocument xmlns:wpc="http://schemas.microsoft.com/office/word/2010/wordprocessingCanvas" xmlns:cx="http://schemas.microsoft.com/office/drawing/2014/chartex" xmlns:mc="http://schemas.openxmlformats.org/markup-compatibility/2006" xmlns:o="urn:schemas-microsoft-com:office:office" xmlns:r="http://schemas.openxmlformats.org/officeDocument/2006/relationships" xmlns:m="http://schemas.openxmlformats.org/officeDocument/2006/math" xmlns:v="urn:schemas-microsoft-com:vml" xmlns:wp14="http://schemas.microsoft.com/office/word/2010/wordprocessingDrawing" xmlns:wp="http://schemas.openxmlformats.org/drawingml/2006/wordprocessingDrawing" xmlns:w10="urn:schemas-microsoft-com:office:word" xmlns:w="http://schemas.openxmlformats.org/wordprocessingml/2006/main" xmlns:w14="http://schemas.microsoft.com/office/word/2010/wordml" xmlns:w15="http://schemas.microsoft.com/office/word/2012/wordml" xmlns:w16se="http://schemas.microsoft.com/office/word/2015/wordml/symex" xmlns:wpg="http://schemas.microsoft.com/office/word/2010/wordprocessingGroup" xmlns:wpi="http://schemas.microsoft.com/office/word/2010/wordprocessingInk" xmlns:wne="http://schemas.microsoft.com/office/word/2006/wordml" xmlns:wps="http://schemas.microsoft.com/office/word/2010/wordprocessingShape" mc:Ignorable="w14 w15 w16se wp14">
+  <w:docParts>
+    <w:docPart>
+      <w:docPartPr>
+        <w:name w:val="99CCC4EEEC2B49EB80DAF7B4460FE54F"/>
+        <w:category>
+          <w:name w:val="Général"/>
+          <w:gallery w:val="placeholder"/>
+        </w:category>
+        <w:types>
+          <w:type w:val="bbPlcHdr"/>
+        </w:types>
+        <w:behaviors>
+          <w:behavior w:val="content"/>
+        </w:behaviors>
+        <w:guid w:val="{2013C4B7-F23A-4841-9662-58F508E3FA00}"/>
+      </w:docPartPr>
+      <w:docPartBody>
+        <w:p>
+          <w:pPr>
+            <w:pStyle w:val="99CCC4EEEC2B49EB80DAF7B4460FE54F"/>
+          </w:pPr>
+          <w:r>
+            <w:rPr>
+              <w:rFonts w:asciiTheme="majorHAnsi" w:eastAsiaTheme="majorEastAsia" w:hAnsiTheme="majorHAnsi" w:cstheme="majorBidi"/>
+              <w:color w:val="5B9BD5" w:themeColor="accent1"/>
+              <w:sz w:val="88"/>
+              <w:szCs w:val="88"/>
+            </w:rPr>
+            <w:t>[Titre du document]</w:t>
+          </w:r>
+        </w:p>
+      </w:docPartBody>
+    </w:docPart>
+    <w:docPart>
+      <w:docPartPr>
+        <w:name w:val="D5343AD569724F09959F47742058799A"/>
+        <w:category>
+          <w:name w:val="Général"/>
+          <w:gallery w:val="placeholder"/>
+        </w:category>
+        <w:types>
+          <w:type w:val="bbPlcHdr"/>
+        </w:types>
+        <w:behaviors>
+          <w:behavior w:val="content"/>
+        </w:behaviors>
+        <w:guid w:val="{8C581621-0E88-4A61-9488-42E517A6C2D9}"/>
+      </w:docPartPr>
+      <w:docPartBody>
+        <w:p>
+          <w:pPr>
+            <w:pStyle w:val="D5343AD569724F09959F47742058799A"/>
+          </w:pPr>
+          <w:r>
+            <w:rPr>
+              <w:color w:val="5B9BD5" w:themeColor="accent1"/>
+              <w:sz w:val="28"/>
+              <w:szCs w:val="28"/>
+            </w:rPr>
+            <w:t>[Nom de l’auteur]</w:t>
+          </w:r>
+        </w:p>
+      </w:docPartBody>
+    </w:docPart>
+    <w:docPart>
+      <w:docPartPr>
+        <w:name w:val="3DCD12AF14F04650A7626DDD3B22AB81"/>
+        <w:category>
+          <w:name w:val="Général"/>
+          <w:gallery w:val="placeholder"/>
+        </w:category>
+        <w:types>
+          <w:type w:val="bbPlcHdr"/>
+        </w:types>
+        <w:behaviors>
+          <w:behavior w:val="content"/>
+        </w:behaviors>
+        <w:guid w:val="{3EB5CA26-6F4F-428B-A504-A42EEE762BC0}"/>
+      </w:docPartPr>
+      <w:docPartBody>
+        <w:p>
+          <w:pPr>
+            <w:pStyle w:val="3DCD12AF14F04650A7626DDD3B22AB81"/>
+          </w:pPr>
+          <w:r>
+            <w:rPr>
+              <w:color w:val="5B9BD5" w:themeColor="accent1"/>
+              <w:sz w:val="28"/>
+              <w:szCs w:val="28"/>
+            </w:rPr>
+            <w:t>[Date]</w:t>
+          </w:r>
+        </w:p>
+      </w:docPartBody>
+    </w:docPart>
+  </w:docParts>
+</w:glossaryDocument>
+</file>
+
+<file path=word/glossary/fontTable.xml><?xml version="1.0" encoding="utf-8"?>
+<w:fonts xmlns:mc="http://schemas.openxmlformats.org/markup-compatibility/2006" xmlns:r="http://schemas.openxmlformats.org/officeDocument/2006/relationships" xmlns:w="http://schemas.openxmlformats.org/wordprocessingml/2006/main" xmlns:w14="http://schemas.microsoft.com/office/word/2010/wordml" xmlns:w15="http://schemas.microsoft.com/office/word/2012/wordml" xmlns:w16se="http://schemas.microsoft.com/office/word/2015/wordml/symex" mc:Ignorable="w14 w15 w16se">
+  <w:font w:name="Symbol">
+    <w:panose1 w:val="05050102010706020507"/>
+    <w:charset w:val="02"/>
+    <w:family w:val="roman"/>
+    <w:pitch w:val="variable"/>
+    <w:sig w:usb0="00000000" w:usb1="10000000" w:usb2="00000000" w:usb3="00000000" w:csb0="80000000" w:csb1="00000000"/>
+  </w:font>
+  <w:font w:name="Times New Roman">
+    <w:panose1 w:val="02020603050405020304"/>
+    <w:charset w:val="00"/>
+    <w:family w:val="roman"/>
+    <w:pitch w:val="variable"/>
+    <w:sig w:usb0="E0002EFF" w:usb1="C000785B" w:usb2="00000009" w:usb3="00000000" w:csb0="000001FF" w:csb1="00000000"/>
+  </w:font>
+  <w:font w:name="Courier New">
+    <w:panose1 w:val="02070309020205020404"/>
+    <w:charset w:val="00"/>
+    <w:family w:val="modern"/>
+    <w:pitch w:val="fixed"/>
+    <w:sig w:usb0="E0002EFF" w:usb1="C0007843" w:usb2="00000009" w:usb3="00000000" w:csb0="000001FF" w:csb1="00000000"/>
+  </w:font>
+  <w:font w:name="Wingdings">
+    <w:panose1 w:val="05000000000000000000"/>
+    <w:charset w:val="02"/>
+    <w:family w:val="auto"/>
+    <w:pitch w:val="variable"/>
+    <w:sig w:usb0="00000000" w:usb1="10000000" w:usb2="00000000" w:usb3="00000000" w:csb0="80000000" w:csb1="00000000"/>
+  </w:font>
+  <w:font w:name="Arial">
+    <w:panose1 w:val="020B0604020202020204"/>
+    <w:charset w:val="00"/>
+    <w:family w:val="swiss"/>
+    <w:pitch w:val="variable"/>
+    <w:sig w:usb0="E0002EFF" w:usb1="C000785B" w:usb2="00000009" w:usb3="00000000" w:csb0="000001FF" w:csb1="00000000"/>
+  </w:font>
+  <w:font w:name="Avenir Book">
+    <w:altName w:val="Corbel"/>
+    <w:charset w:val="00"/>
+    <w:family w:val="auto"/>
+    <w:pitch w:val="variable"/>
+    <w:sig w:usb0="00000001" w:usb1="5000204A" w:usb2="00000000" w:usb3="00000000" w:csb0="0000009B" w:csb1="00000000"/>
+  </w:font>
+  <w:font w:name="Calibri">
+    <w:panose1 w:val="020F0502020204030204"/>
+    <w:charset w:val="00"/>
+    <w:family w:val="swiss"/>
+    <w:pitch w:val="variable"/>
+    <w:sig w:usb0="E4002EFF" w:usb1="C000247B" w:usb2="00000009" w:usb3="00000000" w:csb0="000001FF" w:csb1="00000000"/>
+  </w:font>
+  <w:font w:name="Avenir Heavy">
+    <w:altName w:val="Trebuchet MS"/>
+    <w:charset w:val="4D"/>
+    <w:family w:val="swiss"/>
+    <w:pitch w:val="variable"/>
+    <w:sig w:usb0="00000001" w:usb1="5000204A" w:usb2="00000000" w:usb3="00000000" w:csb0="0000009B" w:csb1="00000000"/>
+  </w:font>
+  <w:font w:name="Avenir Medium">
+    <w:altName w:val="Trebuchet MS"/>
+    <w:charset w:val="00"/>
+    <w:family w:val="auto"/>
+    <w:pitch w:val="variable"/>
+    <w:sig w:usb0="00000001" w:usb1="5000204A" w:usb2="00000000" w:usb3="00000000" w:csb0="0000009B" w:csb1="00000000"/>
+  </w:font>
+  <w:font w:name="Avenir Roman">
+    <w:altName w:val="Corbel"/>
+    <w:charset w:val="4D"/>
+    <w:family w:val="swiss"/>
+    <w:pitch w:val="variable"/>
+    <w:sig w:usb0="00000001" w:usb1="5000204A" w:usb2="00000000" w:usb3="00000000" w:csb0="0000009B" w:csb1="00000000"/>
+  </w:font>
+  <w:font w:name="Calibri Light">
+    <w:panose1 w:val="020F0302020204030204"/>
+    <w:charset w:val="00"/>
+    <w:family w:val="swiss"/>
+    <w:pitch w:val="variable"/>
+    <w:sig w:usb0="E4002EFF" w:usb1="C000247B" w:usb2="00000009" w:usb3="00000000" w:csb0="000001FF" w:csb1="00000000"/>
+  </w:font>
+  <w:font w:name="Consolas">
+    <w:panose1 w:val="020B0609020204030204"/>
+    <w:charset w:val="00"/>
+    <w:family w:val="modern"/>
+    <w:pitch w:val="fixed"/>
+    <w:sig w:usb0="E00006FF" w:usb1="0000FCFF" w:usb2="00000001" w:usb3="00000000" w:csb0="0000019F" w:csb1="00000000"/>
+  </w:font>
+  <w:font w:name="Avenir Light">
+    <w:altName w:val="Century Gothic"/>
+    <w:charset w:val="4D"/>
+    <w:family w:val="swiss"/>
+    <w:pitch w:val="variable"/>
+    <w:sig w:usb0="00000001" w:usb1="5000204A" w:usb2="00000000" w:usb3="00000000" w:csb0="0000009B" w:csb1="00000000"/>
+  </w:font>
+</w:fonts>
+</file>
+
+<file path=word/glossary/settings.xml><?xml version="1.0" encoding="utf-8"?>
+<w:settings xmlns:mc="http://schemas.openxmlformats.org/markup-compatibility/2006" xmlns:o="urn:schemas-microsoft-com:office:office" xmlns:r="http://schemas.openxmlformats.org/officeDocument/2006/relationships" xmlns:m="http://schemas.openxmlformats.org/officeDocument/2006/math" xmlns:v="urn:schemas-microsoft-com:vml" xmlns:w10="urn:schemas-microsoft-com:office:word" xmlns:w="http://schemas.openxmlformats.org/wordprocessingml/2006/main" xmlns:w14="http://schemas.microsoft.com/office/word/2010/wordml" xmlns:w15="http://schemas.microsoft.com/office/word/2012/wordml" xmlns:w16se="http://schemas.microsoft.com/office/word/2015/wordml/symex" xmlns:sl="http://schemas.openxmlformats.org/schemaLibrary/2006/main" mc:Ignorable="w14 w15 w16se">
+  <w:view w:val="normal"/>
+  <w:defaultTabStop w:val="708"/>
+  <w:hyphenationZone w:val="425"/>
+  <w:characterSpacingControl w:val="doNotCompress"/>
+  <w:compat>
+    <w:useFELayout/>
+    <w:compatSetting w:name="compatibilityMode" w:uri="http://schemas.microsoft.com/office/word" w:val="15"/>
+    <w:compatSetting w:name="overrideTableStyleFontSizeAndJustification" w:uri="http://schemas.microsoft.com/office/word" w:val="1"/>
+    <w:compatSetting w:name="enableOpenTypeFeatures" w:uri="http://schemas.microsoft.com/office/word" w:val="1"/>
+    <w:compatSetting w:name="doNotFlipMirrorIndents" w:uri="http://schemas.microsoft.com/office/word" w:val="1"/>
+    <w:compatSetting w:name="differentiateMultirowTableHeaders" w:uri="http://schemas.microsoft.com/office/word" w:val="1"/>
+  </w:compat>
+  <w:rsids>
+    <w:rsidRoot w:val="00FD1D70"/>
+    <w:rsid w:val="003E6BCD"/>
+    <w:rsid w:val="00FD1D70"/>
+  </w:rsids>
+  <m:mathPr>
+    <m:mathFont m:val="Cambria Math"/>
+    <m:brkBin m:val="before"/>
+    <m:brkBinSub m:val="--"/>
+    <m:smallFrac m:val="0"/>
+    <m:dispDef/>
+    <m:lMargin m:val="0"/>
+    <m:rMargin m:val="0"/>
+    <m:defJc m:val="centerGroup"/>
+    <m:wrapIndent m:val="1440"/>
+    <m:intLim m:val="subSup"/>
+    <m:naryLim m:val="undOvr"/>
+  </m:mathPr>
+  <w:themeFontLang w:val="fr-FR"/>
+  <w:clrSchemeMapping w:bg1="light1" w:t1="dark1" w:bg2="light2" w:t2="dark2" w:accent1="accent1" w:accent2="accent2" w:accent3="accent3" w:accent4="accent4" w:accent5="accent5" w:accent6="accent6" w:hyperlink="hyperlink" w:followedHyperlink="followedHyperlink"/>
+  <w:decimalSymbol w:val=","/>
+  <w:listSeparator w:val=";"/>
+  <w15:chartTrackingRefBased/>
+</w:settings>
+</file>
+
+<file path=word/glossary/styles.xml><?xml version="1.0" encoding="utf-8"?>
+<w:styles xmlns:mc="http://schemas.openxmlformats.org/markup-compatibility/2006" xmlns:r="http://schemas.openxmlformats.org/officeDocument/2006/relationships" xmlns:w="http://schemas.openxmlformats.org/wordprocessingml/2006/main" xmlns:w14="http://schemas.microsoft.com/office/word/2010/wordml" xmlns:w15="http://schemas.microsoft.com/office/word/2012/wordml" xmlns:w16se="http://schemas.microsoft.com/office/word/2015/wordml/symex" mc:Ignorable="w14 w15 w16se">
+  <w:docDefaults>
+    <w:rPrDefault>
+      <w:rPr>
+        <w:rFonts w:asciiTheme="minorHAnsi" w:eastAsiaTheme="minorEastAsia" w:hAnsiTheme="minorHAnsi" w:cstheme="minorBidi"/>
+        <w:sz w:val="22"/>
+        <w:szCs w:val="22"/>
+        <w:lang w:val="fr-FR" w:eastAsia="fr-FR" w:bidi="ar-SA"/>
+      </w:rPr>
+    </w:rPrDefault>
+    <w:pPrDefault>
+      <w:pPr>
+        <w:spacing w:after="160" w:line="259" w:lineRule="auto"/>
+      </w:pPr>
+    </w:pPrDefault>
+  </w:docDefaults>
+  <w:latentStyles w:defLockedState="0" w:defUIPriority="99" w:defSemiHidden="0" w:defUnhideWhenUsed="0" w:defQFormat="0" w:count="371">
+    <w:lsdException w:name="Normal" w:uiPriority="0" w:qFormat="1"/>
+    <w:lsdException w:name="heading 1" w:uiPriority="9" w:qFormat="1"/>
+    <w:lsdException w:name="heading 2" w:semiHidden="1" w:uiPriority="9" w:unhideWhenUsed="1" w:qFormat="1"/>
+    <w:lsdException w:name="heading 3" w:semiHidden="1" w:uiPriority="9" w:unhideWhenUsed="1" w:qFormat="1"/>
+    <w:lsdException w:name="heading 4" w:semiHidden="1" w:uiPriority="9" w:unhideWhenUsed="1" w:qFormat="1"/>
+    <w:lsdException w:name="heading 5" w:semiHidden="1" w:uiPriority="9" w:unhideWhenUsed="1" w:qFormat="1"/>
+    <w:lsdException w:name="heading 6" w:semiHidden="1" w:uiPriority="9" w:unhideWhenUsed="1" w:qFormat="1"/>
+    <w:lsdException w:name="heading 7" w:semiHidden="1" w:uiPriority="9" w:unhideWhenUsed="1" w:qFormat="1"/>
+    <w:lsdException w:name="heading 8" w:semiHidden="1" w:uiPriority="9" w:unhideWhenUsed="1" w:qFormat="1"/>
+    <w:lsdException w:name="heading 9" w:semiHidden="1" w:uiPriority="9" w:unhideWhenUsed="1" w:qFormat="1"/>
+    <w:lsdException w:name="index 1" w:semiHidden="1" w:unhideWhenUsed="1"/>
+    <w:lsdException w:name="index 2" w:semiHidden="1" w:unhideWhenUsed="1"/>
+    <w:lsdException w:name="index 3" w:semiHidden="1" w:unhideWhenUsed="1"/>
+    <w:lsdException w:name="index 4" w:semiHidden="1" w:unhideWhenUsed="1"/>
+    <w:lsdException w:name="index 5" w:semiHidden="1" w:unhideWhenUsed="1"/>
+    <w:lsdException w:name="index 6" w:semiHidden="1" w:unhideWhenUsed="1"/>
+    <w:lsdException w:name="index 7" w:semiHidden="1" w:unhideWhenUsed="1"/>
+    <w:lsdException w:name="index 8" w:semiHidden="1" w:unhideWhenUsed="1"/>
+    <w:lsdException w:name="index 9" w:semiHidden="1" w:unhideWhenUsed="1"/>
+    <w:lsdException w:name="toc 1" w:semiHidden="1" w:uiPriority="39" w:unhideWhenUsed="1"/>
+    <w:lsdException w:name="toc 2" w:semiHidden="1" w:uiPriority="39" w:unhideWhenUsed="1"/>
+    <w:lsdException w:name="toc 3" w:semiHidden="1" w:uiPriority="39" w:unhideWhenUsed="1"/>
+    <w:lsdException w:name="toc 4" w:semiHidden="1" w:uiPriority="39" w:unhideWhenUsed="1"/>
+    <w:lsdException w:name="toc 5" w:semiHidden="1" w:uiPriority="39" w:unhideWhenUsed="1"/>
+    <w:lsdException w:name="toc 6" w:semiHidden="1" w:uiPriority="39" w:unhideWhenUsed="1"/>
+    <w:lsdException w:name="toc 7" w:semiHidden="1" w:uiPriority="39" w:unhideWhenUsed="1"/>
+    <w:lsdException w:name="toc 8" w:semiHidden="1" w:uiPriority="39" w:unhideWhenUsed="1"/>
+    <w:lsdException w:name="toc 9" w:semiHidden="1" w:uiPriority="39" w:unhideWhenUsed="1"/>
+    <w:lsdException w:name="Normal Indent" w:semiHidden="1" w:unhideWhenUsed="1"/>
+    <w:lsdException w:name="footnote text" w:semiHidden="1" w:unhideWhenUsed="1"/>
+    <w:lsdException w:name="annotation text" w:semiHidden="1" w:unhideWhenUsed="1"/>
+    <w:lsdException w:name="header" w:semiHidden="1" w:unhideWhenUsed="1"/>
+    <w:lsdException w:name="footer" w:semiHidden="1" w:unhideWhenUsed="1"/>
+    <w:lsdException w:name="index heading" w:semiHidden="1" w:unhideWhenUsed="1"/>
+    <w:lsdException w:name="caption" w:semiHidden="1" w:uiPriority="35" w:unhideWhenUsed="1" w:qFormat="1"/>
+    <w:lsdException w:name="table of figures" w:semiHidden="1" w:unhideWhenUsed="1"/>
+    <w:lsdException w:name="envelope address" w:semiHidden="1" w:unhideWhenUsed="1"/>
+    <w:lsdException w:name="envelope return" w:semiHidden="1" w:unhideWhenUsed="1"/>
+    <w:lsdException w:name="footnote reference" w:semiHidden="1" w:unhideWhenUsed="1"/>
+    <w:lsdException w:name="annotation reference" w:semiHidden="1" w:unhideWhenUsed="1"/>
+    <w:lsdException w:name="line number" w:semiHidden="1" w:unhideWhenUsed="1"/>
+    <w:lsdException w:name="page number" w:semiHidden="1" w:unhideWhenUsed="1"/>
+    <w:lsdException w:name="endnote reference" w:semiHidden="1" w:unhideWhenUsed="1"/>
+    <w:lsdException w:name="endnote text" w:semiHidden="1" w:unhideWhenUsed="1"/>
+    <w:lsdException w:name="table of authorities" w:semiHidden="1" w:unhideWhenUsed="1"/>
+    <w:lsdException w:name="macro" w:semiHidden="1" w:unhideWhenUsed="1"/>
+    <w:lsdException w:name="toa heading" w:semiHidden="1" w:unhideWhenUsed="1"/>
+    <w:lsdException w:name="List" w:semiHidden="1" w:unhideWhenUsed="1"/>
+    <w:lsdException w:name="List Bullet" w:semiHidden="1" w:unhideWhenUsed="1"/>
+    <w:lsdException w:name="List Number" w:semiHidden="1" w:unhideWhenUsed="1"/>
+    <w:lsdException w:name="List 2" w:semiHidden="1" w:unhideWhenUsed="1"/>
+    <w:lsdException w:name="List 3" w:semiHidden="1" w:unhideWhenUsed="1"/>
+    <w:lsdException w:name="List 4" w:semiHidden="1" w:unhideWhenUsed="1"/>
+    <w:lsdException w:name="List 5" w:semiHidden="1" w:unhideWhenUsed="1"/>
+    <w:lsdException w:name="List Bullet 2" w:semiHidden="1" w:unhideWhenUsed="1"/>
+    <w:lsdException w:name="List Bullet 3" w:semiHidden="1" w:unhideWhenUsed="1"/>
+    <w:lsdException w:name="List Bullet 4" w:semiHidden="1" w:unhideWhenUsed="1"/>
+    <w:lsdException w:name="List Bullet 5" w:semiHidden="1" w:unhideWhenUsed="1"/>
+    <w:lsdException w:name="List Number 2" w:semiHidden="1" w:unhideWhenUsed="1"/>
+    <w:lsdException w:name="List Number 3" w:semiHidden="1" w:unhideWhenUsed="1"/>
+    <w:lsdException w:name="List Number 4" w:semiHidden="1" w:unhideWhenUsed="1"/>
+    <w:lsdException w:name="List Number 5" w:semiHidden="1" w:unhideWhenUsed="1"/>
+    <w:lsdException w:name="Title" w:uiPriority="10" w:qFormat="1"/>
+    <w:lsdException w:name="Closing" w:semiHidden="1" w:unhideWhenUsed="1"/>
+    <w:lsdException w:name="Signature" w:semiHidden="1" w:unhideWhenUsed="1"/>
+    <w:lsdException w:name="Default Paragraph Font" w:semiHidden="1" w:uiPriority="1" w:unhideWhenUsed="1"/>
+    <w:lsdException w:name="Body Text" w:semiHidden="1" w:unhideWhenUsed="1"/>
+    <w:lsdException w:name="Body Text Indent" w:semiHidden="1" w:unhideWhenUsed="1"/>
+    <w:lsdException w:name="List Continue" w:semiHidden="1" w:unhideWhenUsed="1"/>
+    <w:lsdException w:name="List Continue 2" w:semiHidden="1" w:unhideWhenUsed="1"/>
+    <w:lsdException w:name="List Continue 3" w:semiHidden="1" w:unhideWhenUsed="1"/>
+    <w:lsdException w:name="List Continue 4" w:semiHidden="1" w:unhideWhenUsed="1"/>
+    <w:lsdException w:name="List Continue 5" w:semiHidden="1" w:unhideWhenUsed="1"/>
+    <w:lsdException w:name="Message Header" w:semiHidden="1" w:unhideWhenUsed="1"/>
+    <w:lsdException w:name="Subtitle" w:uiPriority="11" w:qFormat="1"/>
+    <w:lsdException w:name="Salutation" w:semiHidden="1" w:unhideWhenUsed="1"/>
+    <w:lsdException w:name="Date" w:semiHidden="1" w:unhideWhenUsed="1"/>
+    <w:lsdException w:name="Body Text First Indent" w:semiHidden="1" w:unhideWhenUsed="1"/>
+    <w:lsdException w:name="Body Text First Indent 2" w:semiHidden="1" w:unhideWhenUsed="1"/>
+    <w:lsdException w:name="Note Heading" w:semiHidden="1" w:unhideWhenUsed="1"/>
+    <w:lsdException w:name="Body Text 2" w:semiHidden="1" w:unhideWhenUsed="1"/>
+    <w:lsdException w:name="Body Text 3" w:semiHidden="1" w:unhideWhenUsed="1"/>
+    <w:lsdException w:name="Body Text Indent 2" w:semiHidden="1" w:unhideWhenUsed="1"/>
+    <w:lsdException w:name="Body Text Indent 3" w:semiHidden="1" w:unhideWhenUsed="1"/>
+    <w:lsdException w:name="Block Text" w:semiHidden="1" w:unhideWhenUsed="1"/>
+    <w:lsdException w:name="Hyperlink" w:semiHidden="1" w:unhideWhenUsed="1"/>
+    <w:lsdException w:name="FollowedHyperlink" w:semiHidden="1" w:unhideWhenUsed="1"/>
+    <w:lsdException w:name="Strong" w:uiPriority="22" w:qFormat="1"/>
+    <w:lsdException w:name="Emphasis" w:uiPriority="20" w:qFormat="1"/>
+    <w:lsdException w:name="Document Map" w:semiHidden="1" w:unhideWhenUsed="1"/>
+    <w:lsdException w:name="Plain Text" w:semiHidden="1" w:unhideWhenUsed="1"/>
+    <w:lsdException w:name="E-mail Signature" w:semiHidden="1" w:unhideWhenUsed="1"/>
+    <w:lsdException w:name="HTML Top of Form" w:semiHidden="1" w:unhideWhenUsed="1"/>
+    <w:lsdException w:name="HTML Bottom of Form" w:semiHidden="1" w:unhideWhenUsed="1"/>
+    <w:lsdException w:name="Normal (Web)" w:semiHidden="1" w:unhideWhenUsed="1"/>
+    <w:lsdException w:name="HTML Acronym" w:semiHidden="1" w:unhideWhenUsed="1"/>
+    <w:lsdException w:name="HTML Address" w:semiHidden="1" w:unhideWhenUsed="1"/>
+    <w:lsdException w:name="HTML Cite" w:semiHidden="1" w:unhideWhenUsed="1"/>
+    <w:lsdException w:name="HTML Code" w:semiHidden="1" w:unhideWhenUsed="1"/>
+    <w:lsdException w:name="HTML Definition" w:semiHidden="1" w:unhideWhenUsed="1"/>
+    <w:lsdException w:name="HTML Keyboard" w:semiHidden="1" w:unhideWhenUsed="1"/>
+    <w:lsdException w:name="HTML Preformatted" w:semiHidden="1" w:unhideWhenUsed="1"/>
+    <w:lsdException w:name="HTML Sample" w:semiHidden="1" w:unhideWhenUsed="1"/>
+    <w:lsdException w:name="HTML Typewriter" w:semiHidden="1" w:unhideWhenUsed="1"/>
+    <w:lsdException w:name="HTML Variable" w:semiHidden="1" w:unhideWhenUsed="1"/>
+    <w:lsdException w:name="Normal Table" w:semiHidden="1" w:unhideWhenUsed="1"/>
+    <w:lsdException w:name="annotation subject" w:semiHidden="1" w:unhideWhenUsed="1"/>
+    <w:lsdException w:name="No List" w:semiHidden="1" w:unhideWhenUsed="1"/>
+    <w:lsdException w:name="Outline List 1" w:semiHidden="1" w:unhideWhenUsed="1"/>
+    <w:lsdException w:name="Outline List 2" w:semiHidden="1" w:unhideWhenUsed="1"/>
+    <w:lsdException w:name="Outline List 3" w:semiHidden="1" w:unhideWhenUsed="1"/>
+    <w:lsdException w:name="Table Simple 1" w:semiHidden="1" w:unhideWhenUsed="1"/>
+    <w:lsdException w:name="Table Simple 2" w:semiHidden="1" w:unhideWhenUsed="1"/>
+    <w:lsdException w:name="Table Simple 3" w:semiHidden="1" w:unhideWhenUsed="1"/>
+    <w:lsdException w:name="Table Classic 1" w:semiHidden="1" w:unhideWhenUsed="1"/>
+    <w:lsdException w:name="Table Classic 2" w:semiHidden="1" w:unhideWhenUsed="1"/>
+    <w:lsdException w:name="Table Classic 3" w:semiHidden="1" w:unhideWhenUsed="1"/>
+    <w:lsdException w:name="Table Classic 4" w:semiHidden="1" w:unhideWhenUsed="1"/>
+    <w:lsdException w:name="Table Colorful 1" w:semiHidden="1" w:unhideWhenUsed="1"/>
+    <w:lsdException w:name="Table Colorful 2" w:semiHidden="1" w:unhideWhenUsed="1"/>
+    <w:lsdException w:name="Table Colorful 3" w:semiHidden="1" w:unhideWhenUsed="1"/>
+    <w:lsdException w:name="Table Columns 1" w:semiHidden="1" w:unhideWhenUsed="1"/>
+    <w:lsdException w:name="Table Columns 2" w:semiHidden="1" w:unhideWhenUsed="1"/>
+    <w:lsdException w:name="Table Columns 3" w:semiHidden="1" w:unhideWhenUsed="1"/>
+    <w:lsdException w:name="Table Columns 4" w:semiHidden="1" w:unhideWhenUsed="1"/>
+    <w:lsdException w:name="Table Columns 5" w:semiHidden="1" w:unhideWhenUsed="1"/>
+    <w:lsdException w:name="Table Grid 1" w:semiHidden="1" w:unhideWhenUsed="1"/>
+    <w:lsdException w:name="Table Grid 2" w:semiHidden="1" w:unhideWhenUsed="1"/>
+    <w:lsdException w:name="Table Grid 3" w:semiHidden="1" w:unhideWhenUsed="1"/>
+    <w:lsdException w:name="Table Grid 4" w:semiHidden="1" w:unhideWhenUsed="1"/>
+    <w:lsdException w:name="Table Grid 5" w:semiHidden="1" w:unhideWhenUsed="1"/>
+    <w:lsdException w:name="Table Grid 6" w:semiHidden="1" w:unhideWhenUsed="1"/>
+    <w:lsdException w:name="Table Grid 7" w:semiHidden="1" w:unhideWhenUsed="1"/>
+    <w:lsdException w:name="Table Grid 8" w:semiHidden="1" w:unhideWhenUsed="1"/>
+    <w:lsdException w:name="Table List 1" w:semiHidden="1" w:unhideWhenUsed="1"/>
+    <w:lsdException w:name="Table List 2" w:semiHidden="1" w:unhideWhenUsed="1"/>
+    <w:lsdException w:name="Table List 3" w:semiHidden="1" w:unhideWhenUsed="1"/>
+    <w:lsdException w:name="Table List 4" w:semiHidden="1" w:unhideWhenUsed="1"/>
+    <w:lsdException w:name="Table List 5" w:semiHidden="1" w:unhideWhenUsed="1"/>
+    <w:lsdException w:name="Table List 6" w:semiHidden="1" w:unhideWhenUsed="1"/>
+    <w:lsdException w:name="Table List 7" w:semiHidden="1" w:unhideWhenUsed="1"/>
+    <w:lsdException w:name="Table List 8" w:semiHidden="1" w:unhideWhenUsed="1"/>
+    <w:lsdException w:name="Table 3D effects 1" w:semiHidden="1" w:unhideWhenUsed="1"/>
+    <w:lsdException w:name="Table 3D effects 2" w:semiHidden="1" w:unhideWhenUsed="1"/>
+    <w:lsdException w:name="Table 3D effects 3" w:semiHidden="1" w:unhideWhenUsed="1"/>
+    <w:lsdException w:name="Table Contemporary" w:semiHidden="1" w:unhideWhenUsed="1"/>
+    <w:lsdException w:name="Table Elegant" w:semiHidden="1" w:unhideWhenUsed="1"/>
+    <w:lsdException w:name="Table Professional" w:semiHidden="1" w:unhideWhenUsed="1"/>
+    <w:lsdException w:name="Table Subtle 1" w:semiHidden="1" w:unhideWhenUsed="1"/>
+    <w:lsdException w:name="Table Subtle 2" w:semiHidden="1" w:unhideWhenUsed="1"/>
+    <w:lsdException w:name="Table Web 1" w:semiHidden="1" w:unhideWhenUsed="1"/>
+    <w:lsdException w:name="Table Web 2" w:semiHidden="1" w:unhideWhenUsed="1"/>
+    <w:lsdException w:name="Table Web 3" w:semiHidden="1" w:unhideWhenUsed="1"/>
+    <w:lsdException w:name="Balloon Text" w:semiHidden="1" w:unhideWhenUsed="1"/>
+    <w:lsdException w:name="Table Grid" w:uiPriority="39"/>
+    <w:lsdException w:name="Table Theme" w:semiHidden="1" w:unhideWhenUsed="1"/>
+    <w:lsdException w:name="Placeholder Text" w:semiHidden="1"/>
+    <w:lsdException w:name="No Spacing" w:uiPriority="1" w:qFormat="1"/>
+    <w:lsdException w:name="Light Shading" w:uiPriority="60"/>
+    <w:lsdException w:name="Light List" w:uiPriority="61"/>
+    <w:lsdException w:name="Light Grid" w:uiPriority="62"/>
+    <w:lsdException w:name="Medium Shading 1" w:uiPriority="63"/>
+    <w:lsdException w:name="Medium Shading 2" w:uiPriority="64"/>
+    <w:lsdException w:name="Medium List 1" w:uiPriority="65"/>
+    <w:lsdException w:name="Medium List 2" w:uiPriority="66"/>
+    <w:lsdException w:name="Medium Grid 1" w:uiPriority="67"/>
+    <w:lsdException w:name="Medium Grid 2" w:uiPriority="68"/>
+    <w:lsdException w:name="Medium Grid 3" w:uiPriority="69"/>
+    <w:lsdException w:name="Dark List" w:uiPriority="70"/>
+    <w:lsdException w:name="Colorful Shading" w:uiPriority="71"/>
+    <w:lsdException w:name="Colorful List" w:uiPriority="72"/>
+    <w:lsdException w:name="Colorful Grid" w:uiPriority="73"/>
+    <w:lsdException w:name="Light Shading Accent 1" w:uiPriority="60"/>
+    <w:lsdException w:name="Light List Accent 1" w:uiPriority="61"/>
+    <w:lsdException w:name="Light Grid Accent 1" w:uiPriority="62"/>
+    <w:lsdException w:name="Medium Shading 1 Accent 1" w:uiPriority="63"/>
+    <w:lsdException w:name="Medium Shading 2 Accent 1" w:uiPriority="64"/>
+    <w:lsdException w:name="Medium List 1 Accent 1" w:uiPriority="65"/>
+    <w:lsdException w:name="Revision" w:semiHidden="1"/>
+    <w:lsdException w:name="List Paragraph" w:uiPriority="34" w:qFormat="1"/>
+    <w:lsdException w:name="Quote" w:uiPriority="29" w:qFormat="1"/>
+    <w:lsdException w:name="Intense Quote" w:uiPriority="30" w:qFormat="1"/>
+    <w:lsdException w:name="Medium List 2 Accent 1" w:uiPriority="66"/>
+    <w:lsdException w:name="Medium Grid 1 Accent 1" w:uiPriority="67"/>
+    <w:lsdException w:name="Medium Grid 2 Accent 1" w:uiPriority="68"/>
+    <w:lsdException w:name="Medium Grid 3 Accent 1" w:uiPriority="69"/>
+    <w:lsdException w:name="Dark List Accent 1" w:uiPriority="70"/>
+    <w:lsdException w:name="Colorful Shading Accent 1" w:uiPriority="71"/>
+    <w:lsdException w:name="Colorful List Accent 1" w:uiPriority="72"/>
+    <w:lsdException w:name="Colorful Grid Accent 1" w:uiPriority="73"/>
+    <w:lsdException w:name="Light Shading Accent 2" w:uiPriority="60"/>
+    <w:lsdException w:name="Light List Accent 2" w:uiPriority="61"/>
+    <w:lsdException w:name="Light Grid Accent 2" w:uiPriority="62"/>
+    <w:lsdException w:name="Medium Shading 1 Accent 2" w:uiPriority="63"/>
+    <w:lsdException w:name="Medium Shading 2 Accent 2" w:uiPriority="64"/>
+    <w:lsdException w:name="Medium List 1 Accent 2" w:uiPriority="65"/>
+    <w:lsdException w:name="Medium List 2 Accent 2" w:uiPriority="66"/>
+    <w:lsdException w:name="Medium Grid 1 Accent 2" w:uiPriority="67"/>
+    <w:lsdException w:name="Medium Grid 2 Accent 2" w:uiPriority="68"/>
+    <w:lsdException w:name="Medium Grid 3 Accent 2" w:uiPriority="69"/>
+    <w:lsdException w:name="Dark List Accent 2" w:uiPriority="70"/>
+    <w:lsdException w:name="Colorful Shading Accent 2" w:uiPriority="71"/>
+    <w:lsdException w:name="Colorful List Accent 2" w:uiPriority="72"/>
+    <w:lsdException w:name="Colorful Grid Accent 2" w:uiPriority="73"/>
+    <w:lsdException w:name="Light Shading Accent 3" w:uiPriority="60"/>
+    <w:lsdException w:name="Light List Accent 3" w:uiPriority="61"/>
+    <w:lsdException w:name="Light Grid Accent 3" w:uiPriority="62"/>
+    <w:lsdException w:name="Medium Shading 1 Accent 3" w:uiPriority="63"/>
+    <w:lsdException w:name="Medium Shading 2 Accent 3" w:uiPriority="64"/>
+    <w:lsdException w:name="Medium List 1 Accent 3" w:uiPriority="65"/>
+    <w:lsdException w:name="Medium List 2 Accent 3" w:uiPriority="66"/>
+    <w:lsdException w:name="Medium Grid 1 Accent 3" w:uiPriority="67"/>
+    <w:lsdException w:name="Medium Grid 2 Accent 3" w:uiPriority="68"/>
+    <w:lsdException w:name="Medium Grid 3 Accent 3" w:uiPriority="69"/>
+    <w:lsdException w:name="Dark List Accent 3" w:uiPriority="70"/>
+    <w:lsdException w:name="Colorful Shading Accent 3" w:uiPriority="71"/>
+    <w:lsdException w:name="Colorful List Accent 3" w:uiPriority="72"/>
+    <w:lsdException w:name="Colorful Grid Accent 3" w:uiPriority="73"/>
+    <w:lsdException w:name="Light Shading Accent 4" w:uiPriority="60"/>
+    <w:lsdException w:name="Light List Accent 4" w:uiPriority="61"/>
+    <w:lsdException w:name="Light Grid Accent 4" w:uiPriority="62"/>
+    <w:lsdException w:name="Medium Shading 1 Accent 4" w:uiPriority="63"/>
+    <w:lsdException w:name="Medium Shading 2 Accent 4" w:uiPriority="64"/>
+    <w:lsdException w:name="Medium List 1 Accent 4" w:uiPriority="65"/>
+    <w:lsdException w:name="Medium List 2 Accent 4" w:uiPriority="66"/>
+    <w:lsdException w:name="Medium Grid 1 Accent 4" w:uiPriority="67"/>
+    <w:lsdException w:name="Medium Grid 2 Accent 4" w:uiPriority="68"/>
+    <w:lsdException w:name="Medium Grid 3 Accent 4" w:uiPriority="69"/>
+    <w:lsdException w:name="Dark List Accent 4" w:uiPriority="70"/>
+    <w:lsdException w:name="Colorful Shading Accent 4" w:uiPriority="71"/>
+    <w:lsdException w:name="Colorful List Accent 4" w:uiPriority="72"/>
+    <w:lsdException w:name="Colorful Grid Accent 4" w:uiPriority="73"/>
+    <w:lsdException w:name="Light Shading Accent 5" w:uiPriority="60"/>
+    <w:lsdException w:name="Light List Accent 5" w:uiPriority="61"/>
+    <w:lsdException w:name="Light Grid Accent 5" w:uiPriority="62"/>
+    <w:lsdException w:name="Medium Shading 1 Accent 5" w:uiPriority="63"/>
+    <w:lsdException w:name="Medium Shading 2 Accent 5" w:uiPriority="64"/>
+    <w:lsdException w:name="Medium List 1 Accent 5" w:uiPriority="65"/>
+    <w:lsdException w:name="Medium List 2 Accent 5" w:uiPriority="66"/>
+    <w:lsdException w:name="Medium Grid 1 Accent 5" w:uiPriority="67"/>
+    <w:lsdException w:name="Medium Grid 2 Accent 5" w:uiPriority="68"/>
+    <w:lsdException w:name="Medium Grid 3 Accent 5" w:uiPriority="69"/>
+    <w:lsdException w:name="Dark List Accent 5" w:uiPriority="70"/>
+    <w:lsdException w:name="Colorful Shading Accent 5" w:uiPriority="71"/>
+    <w:lsdException w:name="Colorful List Accent 5" w:uiPriority="72"/>
+    <w:lsdException w:name="Colorful Grid Accent 5" w:uiPriority="73"/>
+    <w:lsdException w:name="Light Shading Accent 6" w:uiPriority="60"/>
+    <w:lsdException w:name="Light List Accent 6" w:uiPriority="61"/>
+    <w:lsdException w:name="Light Grid Accent 6" w:uiPriority="62"/>
+    <w:lsdException w:name="Medium Shading 1 Accent 6" w:uiPriority="63"/>
+    <w:lsdException w:name="Medium Shading 2 Accent 6" w:uiPriority="64"/>
+    <w:lsdException w:name="Medium List 1 Accent 6" w:uiPriority="65"/>
+    <w:lsdException w:name="Medium List 2 Accent 6" w:uiPriority="66"/>
+    <w:lsdException w:name="Medium Grid 1 Accent 6" w:uiPriority="67"/>
+    <w:lsdException w:name="Medium Grid 2 Accent 6" w:uiPriority="68"/>
+    <w:lsdException w:name="Medium Grid 3 Accent 6" w:uiPriority="69"/>
+    <w:lsdException w:name="Dark List Accent 6" w:uiPriority="70"/>
+    <w:lsdException w:name="Colorful Shading Accent 6" w:uiPriority="71"/>
+    <w:lsdException w:name="Colorful List Accent 6" w:uiPriority="72"/>
+    <w:lsdException w:name="Colorful Grid Accent 6" w:uiPriority="73"/>
+    <w:lsdException w:name="Subtle Emphasis" w:uiPriority="19" w:qFormat="1"/>
+    <w:lsdException w:name="Intense Emphasis" w:uiPriority="21" w:qFormat="1"/>
+    <w:lsdException w:name="Subtle Reference" w:uiPriority="31" w:qFormat="1"/>
+    <w:lsdException w:name="Intense Reference" w:uiPriority="32" w:qFormat="1"/>
+    <w:lsdException w:name="Book Title" w:uiPriority="33" w:qFormat="1"/>
+    <w:lsdException w:name="Bibliography" w:semiHidden="1" w:uiPriority="37" w:unhideWhenUsed="1"/>
+    <w:lsdException w:name="TOC Heading" w:semiHidden="1" w:uiPriority="39" w:unhideWhenUsed="1" w:qFormat="1"/>
+    <w:lsdException w:name="Plain Table 1" w:uiPriority="41"/>
+    <w:lsdException w:name="Plain Table 2" w:uiPriority="42"/>
+    <w:lsdException w:name="Plain Table 3" w:uiPriority="43"/>
+    <w:lsdException w:name="Plain Table 4" w:uiPriority="44"/>
+    <w:lsdException w:name="Plain Table 5" w:uiPriority="45"/>
+    <w:lsdException w:name="Grid Table Light" w:uiPriority="40"/>
+    <w:lsdException w:name="Grid Table 1 Light" w:uiPriority="46"/>
+    <w:lsdException w:name="Grid Table 2" w:uiPriority="47"/>
+    <w:lsdException w:name="Grid Table 3" w:uiPriority="48"/>
+    <w:lsdException w:name="Grid Table 4" w:uiPriority="49"/>
+    <w:lsdException w:name="Grid Table 5 Dark" w:uiPriority="50"/>
+    <w:lsdException w:name="Grid Table 6 Colorful" w:uiPriority="51"/>
+    <w:lsdException w:name="Grid Table 7 Colorful" w:uiPriority="52"/>
+    <w:lsdException w:name="Grid Table 1 Light Accent 1" w:uiPriority="46"/>
+    <w:lsdException w:name="Grid Table 2 Accent 1" w:uiPriority="47"/>
+    <w:lsdException w:name="Grid Table 3 Accent 1" w:uiPriority="48"/>
+    <w:lsdException w:name="Grid Table 4 Accent 1" w:uiPriority="49"/>
+    <w:lsdException w:name="Grid Table 5 Dark Accent 1" w:uiPriority="50"/>
+    <w:lsdException w:name="Grid Table 6 Colorful Accent 1" w:uiPriority="51"/>
+    <w:lsdException w:name="Grid Table 7 Colorful Accent 1" w:uiPriority="52"/>
+    <w:lsdException w:name="Grid Table 1 Light Accent 2" w:uiPriority="46"/>
+    <w:lsdException w:name="Grid Table 2 Accent 2" w:uiPriority="47"/>
+    <w:lsdException w:name="Grid Table 3 Accent 2" w:uiPriority="48"/>
+    <w:lsdException w:name="Grid Table 4 Accent 2" w:uiPriority="49"/>
+    <w:lsdException w:name="Grid Table 5 Dark Accent 2" w:uiPriority="50"/>
+    <w:lsdException w:name="Grid Table 6 Colorful Accent 2" w:uiPriority="51"/>
+    <w:lsdException w:name="Grid Table 7 Colorful Accent 2" w:uiPriority="52"/>
+    <w:lsdException w:name="Grid Table 1 Light Accent 3" w:uiPriority="46"/>
+    <w:lsdException w:name="Grid Table 2 Accent 3" w:uiPriority="47"/>
+    <w:lsdException w:name="Grid Table 3 Accent 3" w:uiPriority="48"/>
+    <w:lsdException w:name="Grid Table 4 Accent 3" w:uiPriority="49"/>
+    <w:lsdException w:name="Grid Table 5 Dark Accent 3" w:uiPriority="50"/>
+    <w:lsdException w:name="Grid Table 6 Colorful Accent 3" w:uiPriority="51"/>
+    <w:lsdException w:name="Grid Table 7 Colorful Accent 3" w:uiPriority="52"/>
+    <w:lsdException w:name="Grid Table 1 Light Accent 4" w:uiPriority="46"/>
+    <w:lsdException w:name="Grid Table 2 Accent 4" w:uiPriority="47"/>
+    <w:lsdException w:name="Grid Table 3 Accent 4" w:uiPriority="48"/>
+    <w:lsdException w:name="Grid Table 4 Accent 4" w:uiPriority="49"/>
+    <w:lsdException w:name="Grid Table 5 Dark Accent 4" w:uiPriority="50"/>
+    <w:lsdException w:name="Grid Table 6 Colorful Accent 4" w:uiPriority="51"/>
+    <w:lsdException w:name="Grid Table 7 Colorful Accent 4" w:uiPriority="52"/>
+    <w:lsdException w:name="Grid Table 1 Light Accent 5" w:uiPriority="46"/>
+    <w:lsdException w:name="Grid Table 2 Accent 5" w:uiPriority="47"/>
+    <w:lsdException w:name="Grid Table 3 Accent 5" w:uiPriority="48"/>
+    <w:lsdException w:name="Grid Table 4 Accent 5" w:uiPriority="49"/>
+    <w:lsdException w:name="Grid Table 5 Dark Accent 5" w:uiPriority="50"/>
+    <w:lsdException w:name="Grid Table 6 Colorful Accent 5" w:uiPriority="51"/>
+    <w:lsdException w:name="Grid Table 7 Colorful Accent 5" w:uiPriority="52"/>
+    <w:lsdException w:name="Grid Table 1 Light Accent 6" w:uiPriority="46"/>
+    <w:lsdException w:name="Grid Table 2 Accent 6" w:uiPriority="47"/>
+    <w:lsdException w:name="Grid Table 3 Accent 6" w:uiPriority="48"/>
+    <w:lsdException w:name="Grid Table 4 Accent 6" w:uiPriority="49"/>
+    <w:lsdException w:name="Grid Table 5 Dark Accent 6" w:uiPriority="50"/>
+    <w:lsdException w:name="Grid Table 6 Colorful Accent 6" w:uiPriority="51"/>
+    <w:lsdException w:name="Grid Table 7 Colorful Accent 6" w:uiPriority="52"/>
+    <w:lsdException w:name="List Table 1 Light" w:uiPriority="46"/>
+    <w:lsdException w:name="List Table 2" w:uiPriority="47"/>
+    <w:lsdException w:name="List Table 3" w:uiPriority="48"/>
+    <w:lsdException w:name="List Table 4" w:uiPriority="49"/>
+    <w:lsdException w:name="List Table 5 Dark" w:uiPriority="50"/>
+    <w:lsdException w:name="List Table 6 Colorful" w:uiPriority="51"/>
+    <w:lsdException w:name="List Table 7 Colorful" w:uiPriority="52"/>
+    <w:lsdException w:name="List Table 1 Light Accent 1" w:uiPriority="46"/>
+    <w:lsdException w:name="List Table 2 Accent 1" w:uiPriority="47"/>
+    <w:lsdException w:name="List Table 3 Accent 1" w:uiPriority="48"/>
+    <w:lsdException w:name="List Table 4 Accent 1" w:uiPriority="49"/>
+    <w:lsdException w:name="List Table 5 Dark Accent 1" w:uiPriority="50"/>
+    <w:lsdException w:name="List Table 6 Colorful Accent 1" w:uiPriority="51"/>
+    <w:lsdException w:name="List Table 7 Colorful Accent 1" w:uiPriority="52"/>
+    <w:lsdException w:name="List Table 1 Light Accent 2" w:uiPriority="46"/>
+    <w:lsdException w:name="List Table 2 Accent 2" w:uiPriority="47"/>
+    <w:lsdException w:name="List Table 3 Accent 2" w:uiPriority="48"/>
+    <w:lsdException w:name="List Table 4 Accent 2" w:uiPriority="49"/>
+    <w:lsdException w:name="List Table 5 Dark Accent 2" w:uiPriority="50"/>
+    <w:lsdException w:name="List Table 6 Colorful Accent 2" w:uiPriority="51"/>
+    <w:lsdException w:name="List Table 7 Colorful Accent 2" w:uiPriority="52"/>
+    <w:lsdException w:name="List Table 1 Light Accent 3" w:uiPriority="46"/>
+    <w:lsdException w:name="List Table 2 Accent 3" w:uiPriority="47"/>
+    <w:lsdException w:name="List Table 3 Accent 3" w:uiPriority="48"/>
+    <w:lsdException w:name="List Table 4 Accent 3" w:uiPriority="49"/>
+    <w:lsdException w:name="List Table 5 Dark Accent 3" w:uiPriority="50"/>
+    <w:lsdException w:name="List Table 6 Colorful Accent 3" w:uiPriority="51"/>
+    <w:lsdException w:name="List Table 7 Colorful Accent 3" w:uiPriority="52"/>
+    <w:lsdException w:name="List Table 1 Light Accent 4" w:uiPriority="46"/>
+    <w:lsdException w:name="List Table 2 Accent 4" w:uiPriority="47"/>
+    <w:lsdException w:name="List Table 3 Accent 4" w:uiPriority="48"/>
+    <w:lsdException w:name="List Table 4 Accent 4" w:uiPriority="49"/>
+    <w:lsdException w:name="List Table 5 Dark Accent 4" w:uiPriority="50"/>
+    <w:lsdException w:name="List Table 6 Colorful Accent 4" w:uiPriority="51"/>
+    <w:lsdException w:name="List Table 7 Colorful Accent 4" w:uiPriority="52"/>
+    <w:lsdException w:name="List Table 1 Light Accent 5" w:uiPriority="46"/>
+    <w:lsdException w:name="List Table 2 Accent 5" w:uiPriority="47"/>
+    <w:lsdException w:name="List Table 3 Accent 5" w:uiPriority="48"/>
+    <w:lsdException w:name="List Table 4 Accent 5" w:uiPriority="49"/>
+    <w:lsdException w:name="List Table 5 Dark Accent 5" w:uiPriority="50"/>
+    <w:lsdException w:name="List Table 6 Colorful Accent 5" w:uiPriority="51"/>
+    <w:lsdException w:name="List Table 7 Colorful Accent 5" w:uiPriority="52"/>
+    <w:lsdException w:name="List Table 1 Light Accent 6" w:uiPriority="46"/>
+    <w:lsdException w:name="List Table 2 Accent 6" w:uiPriority="47"/>
+    <w:lsdException w:name="List Table 3 Accent 6" w:uiPriority="48"/>
+    <w:lsdException w:name="List Table 4 Accent 6" w:uiPriority="49"/>
+    <w:lsdException w:name="List Table 5 Dark Accent 6" w:uiPriority="50"/>
+    <w:lsdException w:name="List Table 6 Colorful Accent 6" w:uiPriority="51"/>
+    <w:lsdException w:name="List Table 7 Colorful Accent 6" w:uiPriority="52"/>
+  </w:latentStyles>
+  <w:style w:type="paragraph" w:default="1" w:styleId="Normal">
+    <w:name w:val="Normal"/>
+    <w:qFormat/>
+  </w:style>
+  <w:style w:type="character" w:default="1" w:styleId="Policepardfaut">
+    <w:name w:val="Default Paragraph Font"/>
+    <w:uiPriority w:val="1"/>
+    <w:semiHidden/>
+    <w:unhideWhenUsed/>
+  </w:style>
+  <w:style w:type="table" w:default="1" w:styleId="TableauNormal">
+    <w:name w:val="Normal Table"/>
+    <w:uiPriority w:val="99"/>
+    <w:semiHidden/>
+    <w:unhideWhenUsed/>
+    <w:tblPr>
+      <w:tblInd w:w="0" w:type="dxa"/>
+      <w:tblCellMar>
+        <w:top w:w="0" w:type="dxa"/>
+        <w:left w:w="108" w:type="dxa"/>
+        <w:bottom w:w="0" w:type="dxa"/>
+        <w:right w:w="108" w:type="dxa"/>
+      </w:tblCellMar>
+    </w:tblPr>
+  </w:style>
+  <w:style w:type="numbering" w:default="1" w:styleId="Aucuneliste">
+    <w:name w:val="No List"/>
+    <w:uiPriority w:val="99"/>
+    <w:semiHidden/>
+    <w:unhideWhenUsed/>
+  </w:style>
+  <w:style w:type="paragraph" w:customStyle="1" w:styleId="436FB978D9E54D5DBEC98A291134F350">
+    <w:name w:val="436FB978D9E54D5DBEC98A291134F350"/>
+    <w:rsid w:val="00FD1D70"/>
+  </w:style>
+  <w:style w:type="paragraph" w:customStyle="1" w:styleId="99CCC4EEEC2B49EB80DAF7B4460FE54F">
+    <w:name w:val="99CCC4EEEC2B49EB80DAF7B4460FE54F"/>
+    <w:rsid w:val="00FD1D70"/>
+  </w:style>
+  <w:style w:type="paragraph" w:customStyle="1" w:styleId="34EE29FCD8D8451A854329813B9EDD5B">
+    <w:name w:val="34EE29FCD8D8451A854329813B9EDD5B"/>
+    <w:rsid w:val="00FD1D70"/>
+  </w:style>
+  <w:style w:type="paragraph" w:customStyle="1" w:styleId="BC161D2A78BF4E61BB08BA7B8C80550C">
+    <w:name w:val="BC161D2A78BF4E61BB08BA7B8C80550C"/>
+    <w:rsid w:val="00FD1D70"/>
+  </w:style>
+  <w:style w:type="paragraph" w:customStyle="1" w:styleId="0EE4DF8DD4894DC58C62756E0B541CE3">
+    <w:name w:val="0EE4DF8DD4894DC58C62756E0B541CE3"/>
+    <w:rsid w:val="00FD1D70"/>
+  </w:style>
+  <w:style w:type="paragraph" w:customStyle="1" w:styleId="34A940020DB24A3A8790082AF76C8A2F">
+    <w:name w:val="34A940020DB24A3A8790082AF76C8A2F"/>
+    <w:rsid w:val="00FD1D70"/>
+  </w:style>
+  <w:style w:type="paragraph" w:customStyle="1" w:styleId="2E18DE8099E34DD29B4D5343DE95230A">
+    <w:name w:val="2E18DE8099E34DD29B4D5343DE95230A"/>
+    <w:rsid w:val="00FD1D70"/>
+  </w:style>
+  <w:style w:type="paragraph" w:customStyle="1" w:styleId="630BD0D4E7B64CB2AD9095B2B21A8985">
+    <w:name w:val="630BD0D4E7B64CB2AD9095B2B21A8985"/>
+    <w:rsid w:val="00FD1D70"/>
+  </w:style>
+  <w:style w:type="paragraph" w:customStyle="1" w:styleId="C465295B54A9489F9541EA1BC0FB57D9">
+    <w:name w:val="C465295B54A9489F9541EA1BC0FB57D9"/>
+    <w:rsid w:val="00FD1D70"/>
+  </w:style>
+  <w:style w:type="paragraph" w:customStyle="1" w:styleId="E095C173246D428A957DDF4B8AD20255">
+    <w:name w:val="E095C173246D428A957DDF4B8AD20255"/>
+    <w:rsid w:val="00FD1D70"/>
+  </w:style>
+  <w:style w:type="paragraph" w:customStyle="1" w:styleId="8EC6021AEA2F452ABCF6DAC892A7D207">
+    <w:name w:val="8EC6021AEA2F452ABCF6DAC892A7D207"/>
+    <w:rsid w:val="00FD1D70"/>
+  </w:style>
+  <w:style w:type="paragraph" w:customStyle="1" w:styleId="1200307ABC89409FB2FD19B7609899A2">
+    <w:name w:val="1200307ABC89409FB2FD19B7609899A2"/>
+    <w:rsid w:val="00FD1D70"/>
+  </w:style>
+  <w:style w:type="paragraph" w:customStyle="1" w:styleId="D5343AD569724F09959F47742058799A">
+    <w:name w:val="D5343AD569724F09959F47742058799A"/>
+    <w:rsid w:val="00FD1D70"/>
+  </w:style>
+  <w:style w:type="paragraph" w:customStyle="1" w:styleId="3DCD12AF14F04650A7626DDD3B22AB81">
+    <w:name w:val="3DCD12AF14F04650A7626DDD3B22AB81"/>
+    <w:rsid w:val="00FD1D70"/>
+  </w:style>
+</w:styles>
+</file>
+
+<file path=word/glossary/webSettings.xml><?xml version="1.0" encoding="utf-8"?>
+<w:webSettings xmlns:mc="http://schemas.openxmlformats.org/markup-compatibility/2006" xmlns:r="http://schemas.openxmlformats.org/officeDocument/2006/relationships" xmlns:w="http://schemas.openxmlformats.org/wordprocessingml/2006/main" xmlns:w14="http://schemas.microsoft.com/office/word/2010/wordml" xmlns:w15="http://schemas.microsoft.com/office/word/2012/wordml" xmlns:w16se="http://schemas.microsoft.com/office/word/2015/wordml/symex" mc:Ignorable="w14 w15 w16se">
+  <w:optimizeForBrowser/>
+  <w:allowPNG/>
+</w:webSettings>
 </file>
 
 <file path=word/theme/theme1.xml><?xml version="1.0" encoding="utf-8"?>
@@ -4473,10 +4476,10 @@
   <a:themeElements>
     <a:clrScheme name="Office">
       <a:dk1>
-        <a:sysClr val="windowText" lastClr="000000"/>
+        <a:sysClr val="windowText" lastClr="FFFF00"/>
       </a:dk1>
       <a:lt1>
-        <a:sysClr val="window" lastClr="FFFFFF"/>
+        <a:sysClr val="window" lastClr="000000"/>
       </a:lt1>
       <a:dk2>
         <a:srgbClr val="44546A"/>
@@ -4764,11 +4767,30 @@
 </file>
 
 <file path=customXml/item1.xml><?xml version="1.0" encoding="utf-8"?>
+<CoverPageProperties xmlns="http://schemas.microsoft.com/office/2006/coverPageProps">
+  <PublishDate>Tuteur : SALMON Loïc</PublishDate>
+  <Abstract/>
+  <CompanyAddress/>
+  <CompanyPhone/>
+  <CompanyFax/>
+  <CompanyEmail/>
+</CoverPageProperties>
+</file>
+
+<file path=customXml/item2.xml><?xml version="1.0" encoding="utf-8"?>
 <b:Sources xmlns:b="http://schemas.openxmlformats.org/officeDocument/2006/bibliography" xmlns="http://schemas.openxmlformats.org/officeDocument/2006/bibliography" SelectedStyle="/APASixthEditionOfficeOnline.xsl" StyleName="APA" Version="6"/>
 </file>
 
 <file path=customXml/itemProps1.xml><?xml version="1.0" encoding="utf-8"?>
-<ds:datastoreItem xmlns:ds="http://schemas.openxmlformats.org/officeDocument/2006/customXml" ds:itemID="{72216032-1294-3D4B-AB04-D3BE95334281}">
+<ds:datastoreItem xmlns:ds="http://schemas.openxmlformats.org/officeDocument/2006/customXml" ds:itemID="{55AF091B-3C7A-41E3-B477-F2FDAA23CFDA}">
+  <ds:schemaRefs>
+    <ds:schemaRef ds:uri="http://schemas.microsoft.com/office/2006/coverPageProps"/>
+  </ds:schemaRefs>
+</ds:datastoreItem>
+</file>
+
+<file path=customXml/itemProps2.xml><?xml version="1.0" encoding="utf-8"?>
+<ds:datastoreItem xmlns:ds="http://schemas.openxmlformats.org/officeDocument/2006/customXml" ds:itemID="{69AF266C-9AF5-4FC7-AF03-BB9A74813B0B}">
   <ds:schemaRefs>
     <ds:schemaRef ds:uri="http://schemas.openxmlformats.org/officeDocument/2006/bibliography"/>
   </ds:schemaRefs>

</xml_diff>